<commit_message>
Completed Practice Development section
</commit_message>
<xml_diff>
--- a/L09_Maris_Mora_Michel.docx
+++ b/L09_Maris_Mora_Michel.docx
@@ -99,7 +99,23 @@
           <w:sz w:val="36"/>
           <w:lang w:val="es-MX"/>
         </w:rPr>
-        <w:t xml:space="preserve">9 de Abril de 2025 </w:t>
+        <w:t xml:space="preserve">9 de </w:t>
+      </w:r>
+      <w:proofErr w:type="gramStart"/>
+      <w:r>
+        <w:rPr>
+          <w:sz w:val="36"/>
+          <w:lang w:val="es-MX"/>
+        </w:rPr>
+        <w:t>Abril</w:t>
+      </w:r>
+      <w:proofErr w:type="gramEnd"/>
+      <w:r>
+        <w:rPr>
+          <w:sz w:val="36"/>
+          <w:lang w:val="es-MX"/>
+        </w:rPr>
+        <w:t xml:space="preserve"> de 2025 </w:t>
       </w:r>
     </w:p>
     <w:p>
@@ -197,8 +213,17 @@
           <w:sz w:val="32"/>
           <w:lang w:val="es-MX"/>
         </w:rPr>
-        <w:t>Cloud Architecture</w:t>
-      </w:r>
+        <w:t xml:space="preserve">Cloud </w:t>
+      </w:r>
+      <w:proofErr w:type="spellStart"/>
+      <w:r>
+        <w:rPr>
+          <w:sz w:val="32"/>
+          <w:lang w:val="es-MX"/>
+        </w:rPr>
+        <w:t>Architecture</w:t>
+      </w:r>
+      <w:proofErr w:type="spellEnd"/>
       <w:r>
         <w:rPr>
           <w:i/>
@@ -221,7 +246,23 @@
           <w:sz w:val="32"/>
           <w:lang w:val="es-MX"/>
         </w:rPr>
-        <w:t xml:space="preserve">Mtro. Rodolfo Luthe Ríos </w:t>
+        <w:t xml:space="preserve">Mtro. Rodolfo </w:t>
+      </w:r>
+      <w:proofErr w:type="spellStart"/>
+      <w:r>
+        <w:rPr>
+          <w:sz w:val="32"/>
+          <w:lang w:val="es-MX"/>
+        </w:rPr>
+        <w:t>Luthe</w:t>
+      </w:r>
+      <w:proofErr w:type="spellEnd"/>
+      <w:r>
+        <w:rPr>
+          <w:sz w:val="32"/>
+          <w:lang w:val="es-MX"/>
+        </w:rPr>
+        <w:t xml:space="preserve"> Ríos </w:t>
       </w:r>
     </w:p>
     <w:p>
@@ -328,12 +369,21 @@
           <w:lang w:val="es-MX"/>
         </w:rPr>
       </w:pPr>
+      <w:proofErr w:type="spellStart"/>
       <w:r>
         <w:rPr>
           <w:sz w:val="36"/>
           <w:lang w:val="es-MX"/>
         </w:rPr>
-        <w:t>Maestria en Sistemas Computacionales</w:t>
+        <w:t>Maestria</w:t>
+      </w:r>
+      <w:proofErr w:type="spellEnd"/>
+      <w:r>
+        <w:rPr>
+          <w:sz w:val="36"/>
+          <w:lang w:val="es-MX"/>
+        </w:rPr>
+        <w:t xml:space="preserve"> en Sistemas Computacionales</w:t>
       </w:r>
     </w:p>
     <w:p>
@@ -395,15 +445,41 @@
         <w:ind w:left="0" w:firstLine="0"/>
         <w:rPr>
           <w:rFonts w:ascii="Arial Nova" w:hAnsi="Arial Nova"/>
+          <w:lang w:val="es-MX"/>
         </w:rPr>
       </w:pPr>
       <w:r>
         <w:rPr>
           <w:rFonts w:ascii="Arial Nova" w:hAnsi="Arial Nova"/>
           <w:i/>
+          <w:lang w:val="es-MX"/>
         </w:rPr>
         <w:lastRenderedPageBreak/>
-        <w:t xml:space="preserve">Keywords  </w:t>
+        <w:t xml:space="preserve">Producción, pruebas, </w:t>
+      </w:r>
+      <w:r>
+        <w:rPr>
+          <w:rFonts w:ascii="Arial Nova" w:hAnsi="Arial Nova"/>
+          <w:i/>
+          <w:lang w:val="es-MX"/>
+        </w:rPr>
+        <w:t>Pipelines</w:t>
+      </w:r>
+      <w:r>
+        <w:rPr>
+          <w:rFonts w:ascii="Arial Nova" w:hAnsi="Arial Nova"/>
+          <w:i/>
+          <w:lang w:val="es-MX"/>
+        </w:rPr>
+        <w:t>, automatización, CICD</w:t>
+      </w:r>
+      <w:r>
+        <w:rPr>
+          <w:rFonts w:ascii="Arial Nova" w:hAnsi="Arial Nova"/>
+          <w:i/>
+          <w:lang w:val="es-MX"/>
+        </w:rPr>
+        <w:t xml:space="preserve"> </w:t>
       </w:r>
     </w:p>
     <w:p>
@@ -462,13 +538,22 @@
           <w:lang w:val="es-MX"/>
         </w:rPr>
       </w:pPr>
+      <w:proofErr w:type="spellStart"/>
       <w:r>
         <w:rPr>
           <w:rFonts w:ascii="Arial Nova" w:hAnsi="Arial Nova"/>
           <w:lang w:val="es-MX"/>
         </w:rPr>
         <w:lastRenderedPageBreak/>
-        <w:t xml:space="preserve">Theoretical Framework </w:t>
+        <w:t>Theoretical</w:t>
+      </w:r>
+      <w:proofErr w:type="spellEnd"/>
+      <w:r>
+        <w:rPr>
+          <w:rFonts w:ascii="Arial Nova" w:hAnsi="Arial Nova"/>
+          <w:lang w:val="es-MX"/>
+        </w:rPr>
+        <w:t xml:space="preserve"> Framework </w:t>
       </w:r>
     </w:p>
     <w:p>
@@ -502,6 +587,7 @@
         </w:rPr>
         <w:t xml:space="preserve">busca incrementar la eficiencia en el proceso de creación de proyectos, en este caso comienza a utilizar despliegue continuo para maximizar la entrega de resultados en un corto tiempo explicado a más profundidad durante una conferencia </w:t>
       </w:r>
+      <w:proofErr w:type="spellStart"/>
       <w:r>
         <w:rPr>
           <w:rFonts w:ascii="Arial Nova" w:hAnsi="Arial Nova"/>
@@ -509,6 +595,7 @@
         </w:rPr>
         <w:t>Arachchi</w:t>
       </w:r>
+      <w:proofErr w:type="spellEnd"/>
       <w:r>
         <w:rPr>
           <w:rFonts w:ascii="Arial Nova" w:hAnsi="Arial Nova"/>
@@ -604,7 +691,55 @@
           <w:rFonts w:ascii="Arial Nova" w:hAnsi="Arial Nova"/>
           <w:lang w:val="es-MX"/>
         </w:rPr>
-        <w:t>La adaptación de prácticas ágiles permite flexibilidad, eficiencia y velocidad del ciclo de vida de desarrollo de software (SDLC), que atrae a las empresas de desarrollo de software. Según el manifiesto Agile, los doce principios han definido la integridad del proceso y las prácticas y la gestión de proyectos Agile, que se aplican en metodologías como Extreme Programming (XP), Scrum, Kanban, Crystal, Lean Software Development (LSD) y Feature-Driven Development (FDD). Las principales ventajas de las prácticas de IC son la reducción del riesgo y la ausencia de errores y fiabilidad del software, lo que elimina la barrera de la entrega frecuente. La aceleración del tiempo de comercialización, la mejora de la calidad del producto, la mayor satisfacción del cliente, la fiabilidad de la entrega, la mejora de la productividad y la eficiencia son ventajas clave que motivan a las empresas a invertir en CD. Dado que la mayoría de los desarrollos de software y móviles se despliegan en infraestructura como servicio (IaaS), el CICD también se ha convertido en parte esencial de la computación en nube.</w:t>
+        <w:t xml:space="preserve">La adaptación de prácticas ágiles permite flexibilidad, eficiencia y velocidad del ciclo de vida de desarrollo de software (SDLC), que atrae a las empresas de desarrollo de software. Según el manifiesto Agile, los doce principios han definido la integridad del proceso y las prácticas y la gestión de proyectos Agile, que se aplican en metodologías como Extreme </w:t>
+      </w:r>
+      <w:proofErr w:type="spellStart"/>
+      <w:r>
+        <w:rPr>
+          <w:rFonts w:ascii="Arial Nova" w:hAnsi="Arial Nova"/>
+          <w:lang w:val="es-MX"/>
+        </w:rPr>
+        <w:t>Programming</w:t>
+      </w:r>
+      <w:proofErr w:type="spellEnd"/>
+      <w:r>
+        <w:rPr>
+          <w:rFonts w:ascii="Arial Nova" w:hAnsi="Arial Nova"/>
+          <w:lang w:val="es-MX"/>
+        </w:rPr>
+        <w:t xml:space="preserve"> (XP), Scrum, Kanban, </w:t>
+      </w:r>
+      <w:proofErr w:type="spellStart"/>
+      <w:r>
+        <w:rPr>
+          <w:rFonts w:ascii="Arial Nova" w:hAnsi="Arial Nova"/>
+          <w:lang w:val="es-MX"/>
+        </w:rPr>
+        <w:t>Crystal</w:t>
+      </w:r>
+      <w:proofErr w:type="spellEnd"/>
+      <w:r>
+        <w:rPr>
+          <w:rFonts w:ascii="Arial Nova" w:hAnsi="Arial Nova"/>
+          <w:lang w:val="es-MX"/>
+        </w:rPr>
+        <w:t xml:space="preserve">, Lean Software Development (LSD) y </w:t>
+      </w:r>
+      <w:proofErr w:type="spellStart"/>
+      <w:r>
+        <w:rPr>
+          <w:rFonts w:ascii="Arial Nova" w:hAnsi="Arial Nova"/>
+          <w:lang w:val="es-MX"/>
+        </w:rPr>
+        <w:t>Feature-Driven</w:t>
+      </w:r>
+      <w:proofErr w:type="spellEnd"/>
+      <w:r>
+        <w:rPr>
+          <w:rFonts w:ascii="Arial Nova" w:hAnsi="Arial Nova"/>
+          <w:lang w:val="es-MX"/>
+        </w:rPr>
+        <w:t xml:space="preserve"> Development (FDD). Las principales ventajas de las prácticas de IC son la reducción del riesgo y la ausencia de errores y fiabilidad del software, lo que elimina la barrera de la entrega frecuente. La aceleración del tiempo de comercialización, la mejora de la calidad del producto, la mayor satisfacción del cliente, la fiabilidad de la entrega, la mejora de la productividad y la eficiencia son ventajas clave que motivan a las empresas a invertir en CD. Dado que la mayoría de los desarrollos de software y móviles se despliegan en infraestructura como servicio (IaaS), el CICD también se ha convertido en parte esencial de la computación en nube.</w:t>
       </w:r>
     </w:p>
     <w:p>
@@ -622,14 +757,62 @@
           <w:rFonts w:ascii="Arial Nova" w:hAnsi="Arial Nova"/>
           <w:lang w:val="es-MX"/>
         </w:rPr>
-        <w:t>El versionamiento mediante uso de git u otras tecnologías se ha vuelto una parte vital en implementaciones CICD</w:t>
-      </w:r>
-      <w:r>
-        <w:rPr>
-          <w:rFonts w:ascii="Arial Nova" w:hAnsi="Arial Nova"/>
-          <w:lang w:val="es-MX"/>
-        </w:rPr>
-        <w:t xml:space="preserve">, explicado por Charanjot, et al. </w:t>
+        <w:t xml:space="preserve">El </w:t>
+      </w:r>
+      <w:proofErr w:type="spellStart"/>
+      <w:r>
+        <w:rPr>
+          <w:rFonts w:ascii="Arial Nova" w:hAnsi="Arial Nova"/>
+          <w:lang w:val="es-MX"/>
+        </w:rPr>
+        <w:t>versionamiento</w:t>
+      </w:r>
+      <w:proofErr w:type="spellEnd"/>
+      <w:r>
+        <w:rPr>
+          <w:rFonts w:ascii="Arial Nova" w:hAnsi="Arial Nova"/>
+          <w:lang w:val="es-MX"/>
+        </w:rPr>
+        <w:t xml:space="preserve"> mediante uso de </w:t>
+      </w:r>
+      <w:proofErr w:type="spellStart"/>
+      <w:r>
+        <w:rPr>
+          <w:rFonts w:ascii="Arial Nova" w:hAnsi="Arial Nova"/>
+          <w:lang w:val="es-MX"/>
+        </w:rPr>
+        <w:t>git</w:t>
+      </w:r>
+      <w:proofErr w:type="spellEnd"/>
+      <w:r>
+        <w:rPr>
+          <w:rFonts w:ascii="Arial Nova" w:hAnsi="Arial Nova"/>
+          <w:lang w:val="es-MX"/>
+        </w:rPr>
+        <w:t xml:space="preserve"> u otras tecnologías se ha vuelto una parte vital en implementaciones CICD</w:t>
+      </w:r>
+      <w:r>
+        <w:rPr>
+          <w:rFonts w:ascii="Arial Nova" w:hAnsi="Arial Nova"/>
+          <w:lang w:val="es-MX"/>
+        </w:rPr>
+        <w:t xml:space="preserve">, explicado por </w:t>
+      </w:r>
+      <w:proofErr w:type="spellStart"/>
+      <w:r>
+        <w:rPr>
+          <w:rFonts w:ascii="Arial Nova" w:hAnsi="Arial Nova"/>
+          <w:lang w:val="es-MX"/>
+        </w:rPr>
+        <w:t>Charanjot</w:t>
+      </w:r>
+      <w:proofErr w:type="spellEnd"/>
+      <w:r>
+        <w:rPr>
+          <w:rFonts w:ascii="Arial Nova" w:hAnsi="Arial Nova"/>
+          <w:lang w:val="es-MX"/>
+        </w:rPr>
+        <w:t xml:space="preserve">, et al. </w:t>
       </w:r>
       <w:sdt>
         <w:sdtPr>
@@ -690,7 +873,71 @@
           <w:rFonts w:ascii="Arial Nova" w:hAnsi="Arial Nova"/>
           <w:lang w:val="es-MX"/>
         </w:rPr>
-        <w:t>Uno de los factores clave para implementar la arquitectura de microservicios es la virtualización. La virtualización puede implementarse utilizando máquinas virtuales y la contenedorización. CI es un segmento de prácticas involucradas en los principios de programación de software. CI establece que todo el código de una aplicación debe mantenerse en un repositorio común para que cada vez que el desarrollador verifique el código en el repositorio, se active una secuencia de comandos que recoge el código más reciente del repositorio, lo integra con el código existente y ejecuta los casos de prueba diseñados de acuerdo con la aplicación. Existen múltiples herramientas de integración continua disponibles en el mercado, como Jenkins, Bamboo, Gitlab, Subversion, etc. Para que CI funcione tiene que estar integrado con un sistema de gestión de código fuente. Git es una herramienta común ampliamente utilizada por los desarrolladores para mantener las versiones del código. Cada desarrollador trabaja en su propia rama, que se extrae de una rama maestra. Cada vez que un desarrollador implementa una funcionalidad o corrige un error, presenta una solicitud de fusión de la rama actual a la rama maestra. Se activa un script para ejecutar los casos de prueba que ejecuta todas las pruebas unitarias escritas y, si el código supera todos los casos de prueba, la fusión se completa; de lo contrario, la fusión se rechaza. Cada desarrollador tiene un papel muy responsable a la hora de fusionar su código en la rama principal. Esto añade un sentido de responsabilidad al desarrollador, que debe asegurarse de que sus cambios no afecten a la compilación y no obstaculicen el trabajo de los demás desarrolladores. Para evitar los conflictos de fusión, se prefieren las ramas de vida corta con características pequeñas a las ramas de vida larga con características mayores.</w:t>
+        <w:t xml:space="preserve">Uno de los factores clave para implementar la arquitectura de microservicios es la virtualización. La virtualización puede implementarse utilizando máquinas virtuales y la </w:t>
+      </w:r>
+      <w:proofErr w:type="spellStart"/>
+      <w:r>
+        <w:rPr>
+          <w:rFonts w:ascii="Arial Nova" w:hAnsi="Arial Nova"/>
+          <w:lang w:val="es-MX"/>
+        </w:rPr>
+        <w:t>contenedorización</w:t>
+      </w:r>
+      <w:proofErr w:type="spellEnd"/>
+      <w:r>
+        <w:rPr>
+          <w:rFonts w:ascii="Arial Nova" w:hAnsi="Arial Nova"/>
+          <w:lang w:val="es-MX"/>
+        </w:rPr>
+        <w:t xml:space="preserve">. CI es un segmento de prácticas involucradas en los principios de programación de software. CI establece que todo el código de una aplicación debe mantenerse en un repositorio común para que cada vez que el desarrollador verifique el código en el repositorio, se active una secuencia de comandos que recoge el código más reciente del repositorio, lo integra con el código existente y ejecuta los casos de prueba diseñados de acuerdo con la aplicación. Existen múltiples herramientas de integración continua disponibles en el mercado, como Jenkins, </w:t>
+      </w:r>
+      <w:proofErr w:type="spellStart"/>
+      <w:r>
+        <w:rPr>
+          <w:rFonts w:ascii="Arial Nova" w:hAnsi="Arial Nova"/>
+          <w:lang w:val="es-MX"/>
+        </w:rPr>
+        <w:t>Bamboo</w:t>
+      </w:r>
+      <w:proofErr w:type="spellEnd"/>
+      <w:r>
+        <w:rPr>
+          <w:rFonts w:ascii="Arial Nova" w:hAnsi="Arial Nova"/>
+          <w:lang w:val="es-MX"/>
+        </w:rPr>
+        <w:t xml:space="preserve">, </w:t>
+      </w:r>
+      <w:proofErr w:type="spellStart"/>
+      <w:r>
+        <w:rPr>
+          <w:rFonts w:ascii="Arial Nova" w:hAnsi="Arial Nova"/>
+          <w:lang w:val="es-MX"/>
+        </w:rPr>
+        <w:t>Gitlab</w:t>
+      </w:r>
+      <w:proofErr w:type="spellEnd"/>
+      <w:r>
+        <w:rPr>
+          <w:rFonts w:ascii="Arial Nova" w:hAnsi="Arial Nova"/>
+          <w:lang w:val="es-MX"/>
+        </w:rPr>
+        <w:t xml:space="preserve">, </w:t>
+      </w:r>
+      <w:proofErr w:type="spellStart"/>
+      <w:r>
+        <w:rPr>
+          <w:rFonts w:ascii="Arial Nova" w:hAnsi="Arial Nova"/>
+          <w:lang w:val="es-MX"/>
+        </w:rPr>
+        <w:t>Subversion</w:t>
+      </w:r>
+      <w:proofErr w:type="spellEnd"/>
+      <w:r>
+        <w:rPr>
+          <w:rFonts w:ascii="Arial Nova" w:hAnsi="Arial Nova"/>
+          <w:lang w:val="es-MX"/>
+        </w:rPr>
+        <w:t>, etc. Para que CI funcione tiene que estar integrado con un sistema de gestión de código fuente. Git es una herramienta común ampliamente utilizada por los desarrolladores para mantener las versiones del código. Cada desarrollador trabaja en su propia rama, que se extrae de una rama maestra. Cada vez que un desarrollador implementa una funcionalidad o corrige un error, presenta una solicitud de fusión de la rama actual a la rama maestra. Se activa un script para ejecutar los casos de prueba que ejecuta todas las pruebas unitarias escritas y, si el código supera todos los casos de prueba, la fusión se completa; de lo contrario, la fusión se rechaza. Cada desarrollador tiene un papel muy responsable a la hora de fusionar su código en la rama principal. Esto añade un sentido de responsabilidad al desarrollador, que debe asegurarse de que sus cambios no afecten a la compilación y no obstaculicen el trabajo de los demás desarrolladores. Para evitar los conflictos de fusión, se prefieren las ramas de vida corta con características pequeñas a las ramas de vida larga con características mayores.</w:t>
       </w:r>
       <w:r>
         <w:rPr>
@@ -742,7 +989,21 @@
         <w:rPr>
           <w:rFonts w:ascii="Arial Nova" w:hAnsi="Arial Nova"/>
         </w:rPr>
-        <w:t xml:space="preserve">Should have reference: Fig. #. Architectural diagram </w:t>
+        <w:t xml:space="preserve">Should have reference: </w:t>
+      </w:r>
+      <w:proofErr w:type="gramStart"/>
+      <w:r>
+        <w:rPr>
+          <w:rFonts w:ascii="Arial Nova" w:hAnsi="Arial Nova"/>
+        </w:rPr>
+        <w:t>Fig. #.</w:t>
+      </w:r>
+      <w:proofErr w:type="gramEnd"/>
+      <w:r>
+        <w:rPr>
+          <w:rFonts w:ascii="Arial Nova" w:hAnsi="Arial Nova"/>
+        </w:rPr>
+        <w:t xml:space="preserve"> Architectural diagram </w:t>
       </w:r>
     </w:p>
     <w:p>
@@ -849,7 +1110,39 @@
         <w:ind w:right="1508" w:hanging="360"/>
       </w:pPr>
       <w:r>
-        <w:t xml:space="preserve">Configure git with your iteso account, substitute for you name and iteso email </w:t>
+        <w:t xml:space="preserve">Configure </w:t>
+      </w:r>
+      <w:proofErr w:type="gramStart"/>
+      <w:r>
+        <w:t>git</w:t>
+      </w:r>
+      <w:proofErr w:type="gramEnd"/>
+      <w:r>
+        <w:t xml:space="preserve"> with your </w:t>
+      </w:r>
+      <w:proofErr w:type="spellStart"/>
+      <w:r>
+        <w:t>iteso</w:t>
+      </w:r>
+      <w:proofErr w:type="spellEnd"/>
+      <w:r>
+        <w:t xml:space="preserve"> account, substitute for </w:t>
+      </w:r>
+      <w:proofErr w:type="gramStart"/>
+      <w:r>
+        <w:t>you</w:t>
+      </w:r>
+      <w:proofErr w:type="gramEnd"/>
+      <w:r>
+        <w:t xml:space="preserve"> name and </w:t>
+      </w:r>
+      <w:proofErr w:type="spellStart"/>
+      <w:r>
+        <w:t>iteso</w:t>
+      </w:r>
+      <w:proofErr w:type="spellEnd"/>
+      <w:r>
+        <w:t xml:space="preserve"> email </w:t>
       </w:r>
     </w:p>
     <w:p>
@@ -875,7 +1168,17 @@
         <w:ind w:left="1442" w:right="1508" w:hanging="361"/>
       </w:pPr>
       <w:r>
-        <w:t xml:space="preserve">git config --global user.email </w:t>
+        <w:t xml:space="preserve">git config --global </w:t>
+      </w:r>
+      <w:proofErr w:type="spellStart"/>
+      <w:proofErr w:type="gramStart"/>
+      <w:r>
+        <w:t>user.email</w:t>
+      </w:r>
+      <w:proofErr w:type="spellEnd"/>
+      <w:proofErr w:type="gramEnd"/>
+      <w:r>
+        <w:t xml:space="preserve"> </w:t>
       </w:r>
       <w:r>
         <w:rPr>
@@ -937,7 +1240,15 @@
         <w:ind w:right="1508" w:hanging="305"/>
       </w:pPr>
       <w:r>
-        <w:t xml:space="preserve">git init </w:t>
+        <w:t xml:space="preserve">git </w:t>
+      </w:r>
+      <w:proofErr w:type="spellStart"/>
+      <w:r>
+        <w:t>init</w:t>
+      </w:r>
+      <w:proofErr w:type="spellEnd"/>
+      <w:r>
+        <w:t xml:space="preserve"> </w:t>
       </w:r>
     </w:p>
     <w:p>
@@ -976,7 +1287,15 @@
         <w:ind w:left="1442" w:right="1508" w:hanging="361"/>
       </w:pPr>
       <w:r>
-        <w:t xml:space="preserve">Add the file to the git tracker, from the console in the folder: git add . </w:t>
+        <w:t xml:space="preserve">Add the file to the git tracker, from the console in the folder: git </w:t>
+      </w:r>
+      <w:proofErr w:type="gramStart"/>
+      <w:r>
+        <w:t>add .</w:t>
+      </w:r>
+      <w:proofErr w:type="gramEnd"/>
+      <w:r>
+        <w:t xml:space="preserve"> </w:t>
       </w:r>
     </w:p>
     <w:p>
@@ -1041,7 +1360,15 @@
         <w:ind w:right="1686" w:hanging="360"/>
       </w:pPr>
       <w:r>
-        <w:t xml:space="preserve">git add . </w:t>
+        <w:t xml:space="preserve">git </w:t>
+      </w:r>
+      <w:proofErr w:type="gramStart"/>
+      <w:r>
+        <w:t>add .</w:t>
+      </w:r>
+      <w:proofErr w:type="gramEnd"/>
+      <w:r>
+        <w:t xml:space="preserve"> </w:t>
       </w:r>
     </w:p>
     <w:p>
@@ -1127,7 +1454,15 @@
         <w:ind w:left="1442" w:right="1508" w:hanging="361"/>
       </w:pPr>
       <w:r>
-        <w:t>Check version history: git log</w:t>
+        <w:t xml:space="preserve">Check </w:t>
+      </w:r>
+      <w:proofErr w:type="gramStart"/>
+      <w:r>
+        <w:t>version history</w:t>
+      </w:r>
+      <w:proofErr w:type="gramEnd"/>
+      <w:r>
+        <w:t>: git log</w:t>
       </w:r>
     </w:p>
     <w:p>
@@ -1217,7 +1552,15 @@
         <w:ind w:right="1508" w:firstLine="361"/>
       </w:pPr>
       <w:r>
-        <w:t xml:space="preserve">Create an account with your iteso email on GitHub </w:t>
+        <w:t xml:space="preserve">Create an account with your </w:t>
+      </w:r>
+      <w:proofErr w:type="spellStart"/>
+      <w:r>
+        <w:t>iteso</w:t>
+      </w:r>
+      <w:proofErr w:type="spellEnd"/>
+      <w:r>
+        <w:t xml:space="preserve"> email on GitHub </w:t>
       </w:r>
     </w:p>
     <w:p>
@@ -1426,7 +1769,15 @@
         <w:ind w:right="1508" w:hanging="360"/>
       </w:pPr>
       <w:r>
-        <w:t xml:space="preserve">Make add and commit at the end of each section of the report -Framework, Diagram, etc- with a corresponding comment </w:t>
+        <w:t xml:space="preserve">Make add and commit at the end of each section of the report -Framework, Diagram, </w:t>
+      </w:r>
+      <w:proofErr w:type="spellStart"/>
+      <w:r>
+        <w:t>etc</w:t>
+      </w:r>
+      <w:proofErr w:type="spellEnd"/>
+      <w:r>
+        <w:t xml:space="preserve">- with a corresponding comment </w:t>
       </w:r>
     </w:p>
     <w:p>
@@ -1524,7 +1875,23 @@
         <w:ind w:right="1508" w:hanging="360"/>
       </w:pPr>
       <w:r>
-        <w:t xml:space="preserve">In Elastic Beanstalk’s dashboard create a new application, for example: AN-cicdlab </w:t>
+        <w:t xml:space="preserve">In Elastic Beanstalk’s dashboard </w:t>
+      </w:r>
+      <w:proofErr w:type="gramStart"/>
+      <w:r>
+        <w:t>create</w:t>
+      </w:r>
+      <w:proofErr w:type="gramEnd"/>
+      <w:r>
+        <w:t xml:space="preserve"> a new application, for example: AN-</w:t>
+      </w:r>
+      <w:proofErr w:type="spellStart"/>
+      <w:r>
+        <w:t>cicdlab</w:t>
+      </w:r>
+      <w:proofErr w:type="spellEnd"/>
+      <w:r>
+        <w:t xml:space="preserve"> </w:t>
       </w:r>
     </w:p>
     <w:p>
@@ -1551,7 +1918,15 @@
         <w:ind w:left="1442" w:right="1508" w:hanging="361"/>
       </w:pPr>
       <w:r>
-        <w:t xml:space="preserve">Web server enviroment </w:t>
+        <w:t xml:space="preserve">Web server </w:t>
+      </w:r>
+      <w:proofErr w:type="spellStart"/>
+      <w:r>
+        <w:t>enviroment</w:t>
+      </w:r>
+      <w:proofErr w:type="spellEnd"/>
+      <w:r>
+        <w:t xml:space="preserve"> </w:t>
       </w:r>
     </w:p>
     <w:p>
@@ -1563,8 +1938,13 @@
         <w:spacing w:after="11" w:line="249" w:lineRule="auto"/>
         <w:ind w:left="1442" w:right="1508" w:hanging="361"/>
       </w:pPr>
-      <w:r>
-        <w:t xml:space="preserve">Plataform Node.js </w:t>
+      <w:proofErr w:type="spellStart"/>
+      <w:r>
+        <w:t>Plataform</w:t>
+      </w:r>
+      <w:proofErr w:type="spellEnd"/>
+      <w:r>
+        <w:t xml:space="preserve"> Node.js </w:t>
       </w:r>
     </w:p>
     <w:p>
@@ -1577,7 +1957,15 @@
         <w:ind w:left="1442" w:right="1508" w:hanging="361"/>
       </w:pPr>
       <w:r>
-        <w:t xml:space="preserve">Upload your code: the zip that was downloaded from the demo application it simulates that it is your code </w:t>
+        <w:t xml:space="preserve">Upload your code: the zip that was downloaded from the demo </w:t>
+      </w:r>
+      <w:proofErr w:type="gramStart"/>
+      <w:r>
+        <w:t>application it</w:t>
+      </w:r>
+      <w:proofErr w:type="gramEnd"/>
+      <w:r>
+        <w:t xml:space="preserve"> simulates that it is your code </w:t>
       </w:r>
     </w:p>
     <w:p>
@@ -1603,7 +1991,50 @@
         <w:ind w:right="1508" w:hanging="360"/>
       </w:pPr>
       <w:r>
-        <w:t xml:space="preserve">Test the URL of the environment, you should see the green web page of the demo application </w:t>
+        <w:t>Test the URL of the environment, you should see the green web page of the demo application</w:t>
+      </w:r>
+    </w:p>
+    <w:p>
+      <w:pPr>
+        <w:spacing w:after="11" w:line="249" w:lineRule="auto"/>
+        <w:ind w:right="1508"/>
+      </w:pPr>
+      <w:r>
+        <w:drawing>
+          <wp:inline distT="0" distB="0" distL="0" distR="0" wp14:anchorId="200CBC0A" wp14:editId="0CC1AE80">
+            <wp:extent cx="5608955" cy="2327275"/>
+            <wp:effectExtent l="0" t="0" r="0" b="0"/>
+            <wp:docPr id="2129985489" name="Imagen 1" descr="Captura de pantalla de un celular&#10;&#10;El contenido generado por IA puede ser incorrecto."/>
+            <wp:cNvGraphicFramePr>
+              <a:graphicFrameLocks xmlns:a="http://schemas.openxmlformats.org/drawingml/2006/main" noChangeAspect="1"/>
+            </wp:cNvGraphicFramePr>
+            <a:graphic xmlns:a="http://schemas.openxmlformats.org/drawingml/2006/main">
+              <a:graphicData uri="http://schemas.openxmlformats.org/drawingml/2006/picture">
+                <pic:pic xmlns:pic="http://schemas.openxmlformats.org/drawingml/2006/picture">
+                  <pic:nvPicPr>
+                    <pic:cNvPr id="2129985489" name="Imagen 1" descr="Captura de pantalla de un celular&#10;&#10;El contenido generado por IA puede ser incorrecto."/>
+                    <pic:cNvPicPr/>
+                  </pic:nvPicPr>
+                  <pic:blipFill>
+                    <a:blip r:embed="rId19"/>
+                    <a:stretch>
+                      <a:fillRect/>
+                    </a:stretch>
+                  </pic:blipFill>
+                  <pic:spPr>
+                    <a:xfrm>
+                      <a:off x="0" y="0"/>
+                      <a:ext cx="5608955" cy="2327275"/>
+                    </a:xfrm>
+                    <a:prstGeom prst="rect">
+                      <a:avLst/>
+                    </a:prstGeom>
+                  </pic:spPr>
+                </pic:pic>
+              </a:graphicData>
+            </a:graphic>
+          </wp:inline>
+        </w:drawing>
       </w:r>
     </w:p>
     <w:p>
@@ -1642,7 +2073,15 @@
         <w:ind w:right="1508" w:hanging="360"/>
       </w:pPr>
       <w:r>
-        <w:t xml:space="preserve">Create a GitHub repository for practice, for example: AN-cicd-lab </w:t>
+        <w:t>Create a GitHub repository for practice, for example: AN-</w:t>
+      </w:r>
+      <w:proofErr w:type="spellStart"/>
+      <w:r>
+        <w:t>cicd</w:t>
+      </w:r>
+      <w:proofErr w:type="spellEnd"/>
+      <w:r>
+        <w:t xml:space="preserve">-lab </w:t>
       </w:r>
     </w:p>
     <w:p>
@@ -1670,6 +2109,49 @@
     </w:p>
     <w:p>
       <w:pPr>
+        <w:spacing w:after="11" w:line="249" w:lineRule="auto"/>
+        <w:ind w:left="0" w:right="1508" w:firstLine="0"/>
+      </w:pPr>
+      <w:r>
+        <w:drawing>
+          <wp:inline distT="0" distB="0" distL="0" distR="0" wp14:anchorId="58A43DA3" wp14:editId="69E20246">
+            <wp:extent cx="5608955" cy="2673985"/>
+            <wp:effectExtent l="0" t="0" r="0" b="0"/>
+            <wp:docPr id="1691689943" name="Imagen 1" descr="Captura de pantalla de un celular&#10;&#10;El contenido generado por IA puede ser incorrecto."/>
+            <wp:cNvGraphicFramePr>
+              <a:graphicFrameLocks xmlns:a="http://schemas.openxmlformats.org/drawingml/2006/main" noChangeAspect="1"/>
+            </wp:cNvGraphicFramePr>
+            <a:graphic xmlns:a="http://schemas.openxmlformats.org/drawingml/2006/main">
+              <a:graphicData uri="http://schemas.openxmlformats.org/drawingml/2006/picture">
+                <pic:pic xmlns:pic="http://schemas.openxmlformats.org/drawingml/2006/picture">
+                  <pic:nvPicPr>
+                    <pic:cNvPr id="1691689943" name="Imagen 1" descr="Captura de pantalla de un celular&#10;&#10;El contenido generado por IA puede ser incorrecto."/>
+                    <pic:cNvPicPr/>
+                  </pic:nvPicPr>
+                  <pic:blipFill>
+                    <a:blip r:embed="rId20"/>
+                    <a:stretch>
+                      <a:fillRect/>
+                    </a:stretch>
+                  </pic:blipFill>
+                  <pic:spPr>
+                    <a:xfrm>
+                      <a:off x="0" y="0"/>
+                      <a:ext cx="5608955" cy="2673985"/>
+                    </a:xfrm>
+                    <a:prstGeom prst="rect">
+                      <a:avLst/>
+                    </a:prstGeom>
+                  </pic:spPr>
+                </pic:pic>
+              </a:graphicData>
+            </a:graphic>
+          </wp:inline>
+        </w:drawing>
+      </w:r>
+    </w:p>
+    <w:p>
+      <w:pPr>
         <w:spacing w:after="241" w:line="248" w:lineRule="auto"/>
         <w:ind w:left="-5" w:right="1467"/>
       </w:pPr>
@@ -1678,7 +2160,23 @@
           <w:rFonts w:ascii="Times New Roman" w:eastAsia="Times New Roman" w:hAnsi="Times New Roman" w:cs="Times New Roman"/>
           <w:b/>
         </w:rPr>
-        <w:t xml:space="preserve">Configure CodePipeline </w:t>
+        <w:t xml:space="preserve">Configure </w:t>
+      </w:r>
+      <w:proofErr w:type="spellStart"/>
+      <w:r>
+        <w:rPr>
+          <w:rFonts w:ascii="Times New Roman" w:eastAsia="Times New Roman" w:hAnsi="Times New Roman" w:cs="Times New Roman"/>
+          <w:b/>
+        </w:rPr>
+        <w:t>CodePipeline</w:t>
+      </w:r>
+      <w:proofErr w:type="spellEnd"/>
+      <w:r>
+        <w:rPr>
+          <w:rFonts w:ascii="Times New Roman" w:eastAsia="Times New Roman" w:hAnsi="Times New Roman" w:cs="Times New Roman"/>
+          <w:b/>
+        </w:rPr>
+        <w:t xml:space="preserve"> </w:t>
       </w:r>
     </w:p>
     <w:p>
@@ -1691,7 +2189,40 @@
         <w:ind w:right="1508" w:hanging="360"/>
       </w:pPr>
       <w:r>
-        <w:t xml:space="preserve">In CodePipeline’s dashboard create pipeline, for example: AN-cicd-lab </w:t>
+        <w:lastRenderedPageBreak/>
+        <w:t xml:space="preserve">In </w:t>
+      </w:r>
+      <w:proofErr w:type="spellStart"/>
+      <w:r>
+        <w:t>CodePipeline’s</w:t>
+      </w:r>
+      <w:proofErr w:type="spellEnd"/>
+      <w:r>
+        <w:t xml:space="preserve"> dashboard </w:t>
+      </w:r>
+      <w:proofErr w:type="gramStart"/>
+      <w:r>
+        <w:t>create</w:t>
+      </w:r>
+      <w:proofErr w:type="gramEnd"/>
+      <w:r>
+        <w:t xml:space="preserve"> </w:t>
+      </w:r>
+      <w:proofErr w:type="gramStart"/>
+      <w:r>
+        <w:t>pipeline</w:t>
+      </w:r>
+      <w:proofErr w:type="gramEnd"/>
+      <w:r>
+        <w:t>, for example: AN-</w:t>
+      </w:r>
+      <w:proofErr w:type="spellStart"/>
+      <w:r>
+        <w:t>cicd</w:t>
+      </w:r>
+      <w:proofErr w:type="spellEnd"/>
+      <w:r>
+        <w:t xml:space="preserve">-lab </w:t>
       </w:r>
     </w:p>
     <w:p>
@@ -1716,8 +2247,13 @@
         <w:spacing w:after="11" w:line="249" w:lineRule="auto"/>
         <w:ind w:right="1508" w:hanging="360"/>
       </w:pPr>
-      <w:r>
-        <w:t xml:space="preserve">SourceProvider: GitHub </w:t>
+      <w:proofErr w:type="spellStart"/>
+      <w:r>
+        <w:t>SourceProvider</w:t>
+      </w:r>
+      <w:proofErr w:type="spellEnd"/>
+      <w:r>
+        <w:t xml:space="preserve">: GitHub </w:t>
       </w:r>
     </w:p>
     <w:p>
@@ -1782,7 +2318,15 @@
         <w:ind w:right="1508" w:hanging="360"/>
       </w:pPr>
       <w:r>
-        <w:t xml:space="preserve">Skip Build stage </w:t>
+        <w:t xml:space="preserve">Skip Build </w:t>
+      </w:r>
+      <w:proofErr w:type="gramStart"/>
+      <w:r>
+        <w:t>stage</w:t>
+      </w:r>
+      <w:proofErr w:type="gramEnd"/>
+      <w:r>
+        <w:t xml:space="preserve"> </w:t>
       </w:r>
     </w:p>
     <w:p>
@@ -1833,8 +2377,13 @@
         <w:spacing w:after="11" w:line="249" w:lineRule="auto"/>
         <w:ind w:left="1442" w:right="1508" w:hanging="361"/>
       </w:pPr>
-      <w:r>
-        <w:t xml:space="preserve">Takes 5 to 10 minutes </w:t>
+      <w:proofErr w:type="gramStart"/>
+      <w:r>
+        <w:t>Takes</w:t>
+      </w:r>
+      <w:proofErr w:type="gramEnd"/>
+      <w:r>
+        <w:t xml:space="preserve"> 5 to 10 minutes </w:t>
       </w:r>
     </w:p>
     <w:p>
@@ -1865,6 +2414,49 @@
     </w:p>
     <w:p>
       <w:pPr>
+        <w:spacing w:after="11" w:line="249" w:lineRule="auto"/>
+        <w:ind w:right="1508"/>
+      </w:pPr>
+      <w:r>
+        <w:drawing>
+          <wp:inline distT="0" distB="0" distL="0" distR="0" wp14:anchorId="3BA40A9A" wp14:editId="0B23A603">
+            <wp:extent cx="5608955" cy="1175385"/>
+            <wp:effectExtent l="0" t="0" r="0" b="5715"/>
+            <wp:docPr id="861647720" name="Imagen 1" descr="Interfaz de usuario gráfica, Texto, Aplicación, Word&#10;&#10;El contenido generado por IA puede ser incorrecto."/>
+            <wp:cNvGraphicFramePr>
+              <a:graphicFrameLocks xmlns:a="http://schemas.openxmlformats.org/drawingml/2006/main" noChangeAspect="1"/>
+            </wp:cNvGraphicFramePr>
+            <a:graphic xmlns:a="http://schemas.openxmlformats.org/drawingml/2006/main">
+              <a:graphicData uri="http://schemas.openxmlformats.org/drawingml/2006/picture">
+                <pic:pic xmlns:pic="http://schemas.openxmlformats.org/drawingml/2006/picture">
+                  <pic:nvPicPr>
+                    <pic:cNvPr id="861647720" name="Imagen 1" descr="Interfaz de usuario gráfica, Texto, Aplicación, Word&#10;&#10;El contenido generado por IA puede ser incorrecto."/>
+                    <pic:cNvPicPr/>
+                  </pic:nvPicPr>
+                  <pic:blipFill>
+                    <a:blip r:embed="rId21"/>
+                    <a:stretch>
+                      <a:fillRect/>
+                    </a:stretch>
+                  </pic:blipFill>
+                  <pic:spPr>
+                    <a:xfrm>
+                      <a:off x="0" y="0"/>
+                      <a:ext cx="5608955" cy="1175385"/>
+                    </a:xfrm>
+                    <a:prstGeom prst="rect">
+                      <a:avLst/>
+                    </a:prstGeom>
+                  </pic:spPr>
+                </pic:pic>
+              </a:graphicData>
+            </a:graphic>
+          </wp:inline>
+        </w:drawing>
+      </w:r>
+    </w:p>
+    <w:p>
+      <w:pPr>
         <w:numPr>
           <w:ilvl w:val="0"/>
           <w:numId w:val="14"/>
@@ -1873,7 +2465,15 @@
         <w:ind w:right="1508" w:hanging="360"/>
       </w:pPr>
       <w:r>
-        <w:t xml:space="preserve">Don't close the PipeLine console page </w:t>
+        <w:t xml:space="preserve">Don't close the </w:t>
+      </w:r>
+      <w:proofErr w:type="spellStart"/>
+      <w:r>
+        <w:t>PipeLine</w:t>
+      </w:r>
+      <w:proofErr w:type="spellEnd"/>
+      <w:r>
+        <w:t xml:space="preserve"> console page </w:t>
       </w:r>
     </w:p>
     <w:p>
@@ -1933,7 +2533,53 @@
         <w:ind w:left="1442" w:right="1508" w:hanging="361"/>
       </w:pPr>
       <w:r>
-        <w:t xml:space="preserve">Select Commit changes at the bottom of the page </w:t>
+        <w:t>Select Commit changes at the bottom of the page</w:t>
+      </w:r>
+    </w:p>
+    <w:p>
+      <w:pPr>
+        <w:spacing w:after="11" w:line="249" w:lineRule="auto"/>
+        <w:ind w:right="1508"/>
+      </w:pPr>
+      <w:r>
+        <w:drawing>
+          <wp:inline distT="0" distB="0" distL="0" distR="0" wp14:anchorId="3662DF98" wp14:editId="5D7FBBA0">
+            <wp:extent cx="5608955" cy="1867535"/>
+            <wp:effectExtent l="0" t="0" r="0" b="0"/>
+            <wp:docPr id="1241860898" name="Imagen 1" descr="Texto&#10;&#10;El contenido generado por IA puede ser incorrecto."/>
+            <wp:cNvGraphicFramePr>
+              <a:graphicFrameLocks xmlns:a="http://schemas.openxmlformats.org/drawingml/2006/main" noChangeAspect="1"/>
+            </wp:cNvGraphicFramePr>
+            <a:graphic xmlns:a="http://schemas.openxmlformats.org/drawingml/2006/main">
+              <a:graphicData uri="http://schemas.openxmlformats.org/drawingml/2006/picture">
+                <pic:pic xmlns:pic="http://schemas.openxmlformats.org/drawingml/2006/picture">
+                  <pic:nvPicPr>
+                    <pic:cNvPr id="1241860898" name="Imagen 1" descr="Texto&#10;&#10;El contenido generado por IA puede ser incorrecto."/>
+                    <pic:cNvPicPr/>
+                  </pic:nvPicPr>
+                  <pic:blipFill>
+                    <a:blip r:embed="rId22"/>
+                    <a:stretch>
+                      <a:fillRect/>
+                    </a:stretch>
+                  </pic:blipFill>
+                  <pic:spPr>
+                    <a:xfrm>
+                      <a:off x="0" y="0"/>
+                      <a:ext cx="5608955" cy="1867535"/>
+                    </a:xfrm>
+                    <a:prstGeom prst="rect">
+                      <a:avLst/>
+                    </a:prstGeom>
+                  </pic:spPr>
+                </pic:pic>
+              </a:graphicData>
+            </a:graphic>
+          </wp:inline>
+        </w:drawing>
+      </w:r>
+      <w:r>
+        <w:t xml:space="preserve"> </w:t>
       </w:r>
     </w:p>
     <w:p>
@@ -1946,7 +2592,59 @@
         <w:ind w:left="1442" w:right="1508" w:hanging="361"/>
       </w:pPr>
       <w:r>
-        <w:t xml:space="preserve">The change should be sent to our environment </w:t>
+        <w:t xml:space="preserve">The change should be </w:t>
+      </w:r>
+      <w:proofErr w:type="gramStart"/>
+      <w:r>
+        <w:t>sent</w:t>
+      </w:r>
+      <w:proofErr w:type="gramEnd"/>
+      <w:r>
+        <w:t xml:space="preserve"> to our environment </w:t>
+      </w:r>
+    </w:p>
+    <w:p>
+      <w:pPr>
+        <w:spacing w:after="11" w:line="249" w:lineRule="auto"/>
+        <w:ind w:right="1508"/>
+      </w:pPr>
+      <w:r>
+        <w:lastRenderedPageBreak/>
+        <w:drawing>
+          <wp:inline distT="0" distB="0" distL="0" distR="0" wp14:anchorId="181D1DCB" wp14:editId="6FDAED2C">
+            <wp:extent cx="3581900" cy="2753109"/>
+            <wp:effectExtent l="0" t="0" r="0" b="9525"/>
+            <wp:docPr id="1462438259" name="Imagen 1" descr="Interfaz de usuario gráfica, Texto, Aplicación, Chat o mensaje de texto&#10;&#10;El contenido generado por IA puede ser incorrecto."/>
+            <wp:cNvGraphicFramePr>
+              <a:graphicFrameLocks xmlns:a="http://schemas.openxmlformats.org/drawingml/2006/main" noChangeAspect="1"/>
+            </wp:cNvGraphicFramePr>
+            <a:graphic xmlns:a="http://schemas.openxmlformats.org/drawingml/2006/main">
+              <a:graphicData uri="http://schemas.openxmlformats.org/drawingml/2006/picture">
+                <pic:pic xmlns:pic="http://schemas.openxmlformats.org/drawingml/2006/picture">
+                  <pic:nvPicPr>
+                    <pic:cNvPr id="1462438259" name="Imagen 1" descr="Interfaz de usuario gráfica, Texto, Aplicación, Chat o mensaje de texto&#10;&#10;El contenido generado por IA puede ser incorrecto."/>
+                    <pic:cNvPicPr/>
+                  </pic:nvPicPr>
+                  <pic:blipFill>
+                    <a:blip r:embed="rId23"/>
+                    <a:stretch>
+                      <a:fillRect/>
+                    </a:stretch>
+                  </pic:blipFill>
+                  <pic:spPr>
+                    <a:xfrm>
+                      <a:off x="0" y="0"/>
+                      <a:ext cx="3581900" cy="2753109"/>
+                    </a:xfrm>
+                    <a:prstGeom prst="rect">
+                      <a:avLst/>
+                    </a:prstGeom>
+                  </pic:spPr>
+                </pic:pic>
+              </a:graphicData>
+            </a:graphic>
+          </wp:inline>
+        </w:drawing>
       </w:r>
     </w:p>
     <w:p>
@@ -1959,7 +2657,15 @@
         <w:ind w:right="1508" w:hanging="360"/>
       </w:pPr>
       <w:r>
-        <w:t xml:space="preserve">Return to the CodePipeline console </w:t>
+        <w:t xml:space="preserve">Return to the </w:t>
+      </w:r>
+      <w:proofErr w:type="spellStart"/>
+      <w:r>
+        <w:t>CodePipeline</w:t>
+      </w:r>
+      <w:proofErr w:type="spellEnd"/>
+      <w:r>
+        <w:t xml:space="preserve"> console </w:t>
       </w:r>
     </w:p>
     <w:p>
@@ -1985,7 +2691,6 @@
         <w:ind w:left="1442" w:right="1508" w:hanging="361"/>
       </w:pPr>
       <w:r>
-        <w:lastRenderedPageBreak/>
         <w:t xml:space="preserve">It should be seen that Deploy is doing a new deploy </w:t>
       </w:r>
     </w:p>
@@ -2056,6 +2761,49 @@
     </w:p>
     <w:p>
       <w:pPr>
+        <w:spacing w:after="11" w:line="249" w:lineRule="auto"/>
+        <w:ind w:right="1508"/>
+      </w:pPr>
+      <w:r>
+        <w:drawing>
+          <wp:inline distT="0" distB="0" distL="0" distR="0" wp14:anchorId="6A31C544" wp14:editId="11A8315C">
+            <wp:extent cx="5608955" cy="2104390"/>
+            <wp:effectExtent l="0" t="0" r="0" b="0"/>
+            <wp:docPr id="1685835859" name="Imagen 1" descr="Interfaz de usuario gráfica, Texto&#10;&#10;El contenido generado por IA puede ser incorrecto."/>
+            <wp:cNvGraphicFramePr>
+              <a:graphicFrameLocks xmlns:a="http://schemas.openxmlformats.org/drawingml/2006/main" noChangeAspect="1"/>
+            </wp:cNvGraphicFramePr>
+            <a:graphic xmlns:a="http://schemas.openxmlformats.org/drawingml/2006/main">
+              <a:graphicData uri="http://schemas.openxmlformats.org/drawingml/2006/picture">
+                <pic:pic xmlns:pic="http://schemas.openxmlformats.org/drawingml/2006/picture">
+                  <pic:nvPicPr>
+                    <pic:cNvPr id="1685835859" name="Imagen 1" descr="Interfaz de usuario gráfica, Texto&#10;&#10;El contenido generado por IA puede ser incorrecto."/>
+                    <pic:cNvPicPr/>
+                  </pic:nvPicPr>
+                  <pic:blipFill>
+                    <a:blip r:embed="rId24"/>
+                    <a:stretch>
+                      <a:fillRect/>
+                    </a:stretch>
+                  </pic:blipFill>
+                  <pic:spPr>
+                    <a:xfrm>
+                      <a:off x="0" y="0"/>
+                      <a:ext cx="5608955" cy="2104390"/>
+                    </a:xfrm>
+                    <a:prstGeom prst="rect">
+                      <a:avLst/>
+                    </a:prstGeom>
+                  </pic:spPr>
+                </pic:pic>
+              </a:graphicData>
+            </a:graphic>
+          </wp:inline>
+        </w:drawing>
+      </w:r>
+    </w:p>
+    <w:p>
+      <w:pPr>
         <w:spacing w:after="13" w:line="248" w:lineRule="auto"/>
         <w:ind w:left="-5" w:right="1467"/>
       </w:pPr>
@@ -2073,7 +2821,15 @@
         <w:ind w:right="1508"/>
       </w:pPr>
       <w:r>
-        <w:t xml:space="preserve">To avoid running out of credit, delete all environments </w:t>
+        <w:t xml:space="preserve">To avoid running out of credit, </w:t>
+      </w:r>
+      <w:proofErr w:type="gramStart"/>
+      <w:r>
+        <w:t>delete</w:t>
+      </w:r>
+      <w:proofErr w:type="gramEnd"/>
+      <w:r>
+        <w:t xml:space="preserve"> all environments </w:t>
       </w:r>
     </w:p>
     <w:p>
@@ -2086,7 +2842,15 @@
         <w:ind w:right="1508" w:hanging="360"/>
       </w:pPr>
       <w:r>
-        <w:t xml:space="preserve">In CodePipeline’s dashboard </w:t>
+        <w:t xml:space="preserve">In </w:t>
+      </w:r>
+      <w:proofErr w:type="spellStart"/>
+      <w:r>
+        <w:t>CodePipeline’s</w:t>
+      </w:r>
+      <w:proofErr w:type="spellEnd"/>
+      <w:r>
+        <w:t xml:space="preserve"> dashboard </w:t>
       </w:r>
     </w:p>
     <w:p>
@@ -2112,6 +2876,7 @@
         <w:ind w:left="1442" w:right="1508" w:hanging="361"/>
       </w:pPr>
       <w:r>
+        <w:lastRenderedPageBreak/>
         <w:t xml:space="preserve">Confirm that it was deleted </w:t>
       </w:r>
     </w:p>
@@ -2265,7 +3030,21 @@
         <w:rPr>
           <w:rFonts w:ascii="Arial Nova" w:hAnsi="Arial Nova"/>
         </w:rPr>
-        <w:t>Do you find it convenient to use version control for documents that are not code?</w:t>
+        <w:t xml:space="preserve">Do you find it convenient to use version control for documents that are not </w:t>
+      </w:r>
+      <w:proofErr w:type="gramStart"/>
+      <w:r>
+        <w:rPr>
+          <w:rFonts w:ascii="Arial Nova" w:hAnsi="Arial Nova"/>
+        </w:rPr>
+        <w:t>code</w:t>
+      </w:r>
+      <w:proofErr w:type="gramEnd"/>
+      <w:r>
+        <w:rPr>
+          <w:rFonts w:ascii="Arial Nova" w:hAnsi="Arial Nova"/>
+        </w:rPr>
+        <w:t>?</w:t>
       </w:r>
     </w:p>
     <w:p>
@@ -2315,7 +3094,21 @@
         <w:rPr>
           <w:rFonts w:ascii="Arial Nova" w:hAnsi="Arial Nova"/>
         </w:rPr>
-        <w:t xml:space="preserve">Explain the cost of the implemented solution, justifying the chosen solution based on costs. Should detail monthly and annual costs. </w:t>
+        <w:t xml:space="preserve">Explain the cost of the implemented solution, justifying the chosen solution based on costs. </w:t>
+      </w:r>
+      <w:proofErr w:type="gramStart"/>
+      <w:r>
+        <w:rPr>
+          <w:rFonts w:ascii="Arial Nova" w:hAnsi="Arial Nova"/>
+        </w:rPr>
+        <w:t>Should</w:t>
+      </w:r>
+      <w:proofErr w:type="gramEnd"/>
+      <w:r>
+        <w:rPr>
+          <w:rFonts w:ascii="Arial Nova" w:hAnsi="Arial Nova"/>
+        </w:rPr>
+        <w:t xml:space="preserve"> detail monthly and annual costs. </w:t>
       </w:r>
     </w:p>
     <w:p>
@@ -2359,7 +3152,6 @@
         <w:rPr>
           <w:rFonts w:ascii="Arial Nova" w:hAnsi="Arial Nova"/>
         </w:rPr>
-        <w:lastRenderedPageBreak/>
         <w:t xml:space="preserve">Invalid conclusions include: "I learned a lot!", "I really liked the practice", "everything worked correctly."  </w:t>
       </w:r>
     </w:p>
@@ -2420,12 +3212,12 @@
       </w:r>
     </w:p>
     <w:sectPr>
-      <w:headerReference w:type="even" r:id="rId19"/>
-      <w:headerReference w:type="default" r:id="rId20"/>
-      <w:footerReference w:type="even" r:id="rId21"/>
-      <w:footerReference w:type="default" r:id="rId22"/>
-      <w:headerReference w:type="first" r:id="rId23"/>
-      <w:footerReference w:type="first" r:id="rId24"/>
+      <w:headerReference w:type="even" r:id="rId25"/>
+      <w:headerReference w:type="default" r:id="rId26"/>
+      <w:footerReference w:type="even" r:id="rId27"/>
+      <w:footerReference w:type="default" r:id="rId28"/>
+      <w:headerReference w:type="first" r:id="rId29"/>
+      <w:footerReference w:type="first" r:id="rId30"/>
       <w:pgSz w:w="12240" w:h="15840"/>
       <w:pgMar w:top="1461" w:right="1706" w:bottom="1906" w:left="1701" w:header="720" w:footer="720" w:gutter="0"/>
       <w:cols w:space="720"/>

</xml_diff>

<commit_message>
Completed Problems and Solutions
</commit_message>
<xml_diff>
--- a/L09_Maris_Mora_Michel.docx
+++ b/L09_Maris_Mora_Michel.docx
@@ -99,104 +99,88 @@
           <w:sz w:val="36"/>
           <w:lang w:val="es-MX"/>
         </w:rPr>
-        <w:t xml:space="preserve">9 de </w:t>
-      </w:r>
-      <w:proofErr w:type="gramStart"/>
+        <w:t xml:space="preserve">9 de Abril de 2025 </w:t>
+      </w:r>
+    </w:p>
+    <w:p>
+      <w:pPr>
+        <w:spacing w:after="160" w:line="259" w:lineRule="auto"/>
+        <w:ind w:left="0" w:firstLine="0"/>
+        <w:rPr>
+          <w:lang w:val="es-MX"/>
+        </w:rPr>
+      </w:pPr>
+      <w:r>
+        <w:rPr>
+          <w:lang w:val="es-MX"/>
+        </w:rPr>
+        <w:t xml:space="preserve">  </w:t>
+      </w:r>
+    </w:p>
+    <w:p>
+      <w:pPr>
+        <w:spacing w:line="259" w:lineRule="auto"/>
+        <w:ind w:left="0" w:firstLine="0"/>
+        <w:rPr>
+          <w:lang w:val="es-MX"/>
+        </w:rPr>
+      </w:pPr>
+      <w:r>
+        <w:rPr>
+          <w:lang w:val="es-MX"/>
+        </w:rPr>
+        <w:t xml:space="preserve"> </w:t>
+      </w:r>
+    </w:p>
+    <w:p>
+      <w:pPr>
+        <w:spacing w:after="160" w:line="259" w:lineRule="auto"/>
+        <w:ind w:left="0" w:firstLine="0"/>
+        <w:rPr>
+          <w:lang w:val="es-MX"/>
+        </w:rPr>
+      </w:pPr>
+      <w:r>
+        <w:rPr>
+          <w:lang w:val="es-MX"/>
+        </w:rPr>
+        <w:t xml:space="preserve"> </w:t>
+      </w:r>
+    </w:p>
+    <w:p>
+      <w:pPr>
+        <w:spacing w:after="296" w:line="259" w:lineRule="auto"/>
+        <w:ind w:left="0" w:firstLine="0"/>
+        <w:rPr>
+          <w:lang w:val="es-MX"/>
+        </w:rPr>
+      </w:pPr>
+      <w:r>
+        <w:rPr>
+          <w:lang w:val="es-MX"/>
+        </w:rPr>
+        <w:t xml:space="preserve"> </w:t>
+      </w:r>
+    </w:p>
+    <w:p>
+      <w:pPr>
+        <w:spacing w:after="116" w:line="259" w:lineRule="auto"/>
+        <w:ind w:left="-5"/>
+        <w:rPr>
+          <w:lang w:val="es-MX"/>
+        </w:rPr>
+      </w:pPr>
+      <w:r>
+        <w:rPr>
+          <w:lang w:val="es-MX"/>
+        </w:rPr>
+        <w:t xml:space="preserve"> </w:t>
+      </w:r>
       <w:r>
         <w:rPr>
           <w:sz w:val="36"/>
           <w:lang w:val="es-MX"/>
         </w:rPr>
-        <w:t>Abril</w:t>
-      </w:r>
-      <w:proofErr w:type="gramEnd"/>
-      <w:r>
-        <w:rPr>
-          <w:sz w:val="36"/>
-          <w:lang w:val="es-MX"/>
-        </w:rPr>
-        <w:t xml:space="preserve"> de 2025 </w:t>
-      </w:r>
-    </w:p>
-    <w:p>
-      <w:pPr>
-        <w:spacing w:after="160" w:line="259" w:lineRule="auto"/>
-        <w:ind w:left="0" w:firstLine="0"/>
-        <w:rPr>
-          <w:lang w:val="es-MX"/>
-        </w:rPr>
-      </w:pPr>
-      <w:r>
-        <w:rPr>
-          <w:lang w:val="es-MX"/>
-        </w:rPr>
-        <w:t xml:space="preserve">  </w:t>
-      </w:r>
-    </w:p>
-    <w:p>
-      <w:pPr>
-        <w:spacing w:line="259" w:lineRule="auto"/>
-        <w:ind w:left="0" w:firstLine="0"/>
-        <w:rPr>
-          <w:lang w:val="es-MX"/>
-        </w:rPr>
-      </w:pPr>
-      <w:r>
-        <w:rPr>
-          <w:lang w:val="es-MX"/>
-        </w:rPr>
-        <w:t xml:space="preserve"> </w:t>
-      </w:r>
-    </w:p>
-    <w:p>
-      <w:pPr>
-        <w:spacing w:after="160" w:line="259" w:lineRule="auto"/>
-        <w:ind w:left="0" w:firstLine="0"/>
-        <w:rPr>
-          <w:lang w:val="es-MX"/>
-        </w:rPr>
-      </w:pPr>
-      <w:r>
-        <w:rPr>
-          <w:lang w:val="es-MX"/>
-        </w:rPr>
-        <w:t xml:space="preserve"> </w:t>
-      </w:r>
-    </w:p>
-    <w:p>
-      <w:pPr>
-        <w:spacing w:after="296" w:line="259" w:lineRule="auto"/>
-        <w:ind w:left="0" w:firstLine="0"/>
-        <w:rPr>
-          <w:lang w:val="es-MX"/>
-        </w:rPr>
-      </w:pPr>
-      <w:r>
-        <w:rPr>
-          <w:lang w:val="es-MX"/>
-        </w:rPr>
-        <w:t xml:space="preserve"> </w:t>
-      </w:r>
-    </w:p>
-    <w:p>
-      <w:pPr>
-        <w:spacing w:after="116" w:line="259" w:lineRule="auto"/>
-        <w:ind w:left="-5"/>
-        <w:rPr>
-          <w:lang w:val="es-MX"/>
-        </w:rPr>
-      </w:pPr>
-      <w:r>
-        <w:rPr>
-          <w:lang w:val="es-MX"/>
-        </w:rPr>
-        <w:t xml:space="preserve"> </w:t>
-      </w:r>
-      <w:r>
-        <w:rPr>
-          <w:sz w:val="36"/>
-          <w:lang w:val="es-MX"/>
-        </w:rPr>
         <w:t xml:space="preserve">Departamento de Electrónica, Sistemas e Informática (DESI) </w:t>
       </w:r>
     </w:p>
@@ -213,17 +197,8 @@
           <w:sz w:val="32"/>
           <w:lang w:val="es-MX"/>
         </w:rPr>
-        <w:t xml:space="preserve">Cloud </w:t>
-      </w:r>
-      <w:proofErr w:type="spellStart"/>
-      <w:r>
-        <w:rPr>
-          <w:sz w:val="32"/>
-          <w:lang w:val="es-MX"/>
-        </w:rPr>
-        <w:t>Architecture</w:t>
-      </w:r>
-      <w:proofErr w:type="spellEnd"/>
+        <w:t>Cloud Architecture</w:t>
+      </w:r>
       <w:r>
         <w:rPr>
           <w:i/>
@@ -246,23 +221,7 @@
           <w:sz w:val="32"/>
           <w:lang w:val="es-MX"/>
         </w:rPr>
-        <w:t xml:space="preserve">Mtro. Rodolfo </w:t>
-      </w:r>
-      <w:proofErr w:type="spellStart"/>
-      <w:r>
-        <w:rPr>
-          <w:sz w:val="32"/>
-          <w:lang w:val="es-MX"/>
-        </w:rPr>
-        <w:t>Luthe</w:t>
-      </w:r>
-      <w:proofErr w:type="spellEnd"/>
-      <w:r>
-        <w:rPr>
-          <w:sz w:val="32"/>
-          <w:lang w:val="es-MX"/>
-        </w:rPr>
-        <w:t xml:space="preserve"> Ríos </w:t>
+        <w:t xml:space="preserve">Mtro. Rodolfo Luthe Ríos </w:t>
       </w:r>
     </w:p>
     <w:p>
@@ -369,21 +328,12 @@
           <w:lang w:val="es-MX"/>
         </w:rPr>
       </w:pPr>
-      <w:proofErr w:type="spellStart"/>
       <w:r>
         <w:rPr>
           <w:sz w:val="36"/>
           <w:lang w:val="es-MX"/>
         </w:rPr>
-        <w:t>Maestria</w:t>
-      </w:r>
-      <w:proofErr w:type="spellEnd"/>
-      <w:r>
-        <w:rPr>
-          <w:sz w:val="36"/>
-          <w:lang w:val="es-MX"/>
-        </w:rPr>
-        <w:t xml:space="preserve"> en Sistemas Computacionales</w:t>
+        <w:t>Maestria en Sistemas Computacionales</w:t>
       </w:r>
     </w:p>
     <w:p>
@@ -538,22 +488,13 @@
           <w:lang w:val="es-MX"/>
         </w:rPr>
       </w:pPr>
-      <w:proofErr w:type="spellStart"/>
       <w:r>
         <w:rPr>
           <w:rFonts w:ascii="Arial Nova" w:hAnsi="Arial Nova"/>
           <w:lang w:val="es-MX"/>
         </w:rPr>
         <w:lastRenderedPageBreak/>
-        <w:t>Theoretical</w:t>
-      </w:r>
-      <w:proofErr w:type="spellEnd"/>
-      <w:r>
-        <w:rPr>
-          <w:rFonts w:ascii="Arial Nova" w:hAnsi="Arial Nova"/>
-          <w:lang w:val="es-MX"/>
-        </w:rPr>
-        <w:t xml:space="preserve"> Framework </w:t>
+        <w:t xml:space="preserve">Theoretical Framework </w:t>
       </w:r>
     </w:p>
     <w:p>
@@ -587,7 +528,6 @@
         </w:rPr>
         <w:t xml:space="preserve">busca incrementar la eficiencia en el proceso de creación de proyectos, en este caso comienza a utilizar despliegue continuo para maximizar la entrega de resultados en un corto tiempo explicado a más profundidad durante una conferencia </w:t>
       </w:r>
-      <w:proofErr w:type="spellStart"/>
       <w:r>
         <w:rPr>
           <w:rFonts w:ascii="Arial Nova" w:hAnsi="Arial Nova"/>
@@ -595,7 +535,6 @@
         </w:rPr>
         <w:t>Arachchi</w:t>
       </w:r>
-      <w:proofErr w:type="spellEnd"/>
       <w:r>
         <w:rPr>
           <w:rFonts w:ascii="Arial Nova" w:hAnsi="Arial Nova"/>
@@ -691,55 +630,7 @@
           <w:rFonts w:ascii="Arial Nova" w:hAnsi="Arial Nova"/>
           <w:lang w:val="es-MX"/>
         </w:rPr>
-        <w:t xml:space="preserve">La adaptación de prácticas ágiles permite flexibilidad, eficiencia y velocidad del ciclo de vida de desarrollo de software (SDLC), que atrae a las empresas de desarrollo de software. Según el manifiesto Agile, los doce principios han definido la integridad del proceso y las prácticas y la gestión de proyectos Agile, que se aplican en metodologías como Extreme </w:t>
-      </w:r>
-      <w:proofErr w:type="spellStart"/>
-      <w:r>
-        <w:rPr>
-          <w:rFonts w:ascii="Arial Nova" w:hAnsi="Arial Nova"/>
-          <w:lang w:val="es-MX"/>
-        </w:rPr>
-        <w:t>Programming</w:t>
-      </w:r>
-      <w:proofErr w:type="spellEnd"/>
-      <w:r>
-        <w:rPr>
-          <w:rFonts w:ascii="Arial Nova" w:hAnsi="Arial Nova"/>
-          <w:lang w:val="es-MX"/>
-        </w:rPr>
-        <w:t xml:space="preserve"> (XP), Scrum, Kanban, </w:t>
-      </w:r>
-      <w:proofErr w:type="spellStart"/>
-      <w:r>
-        <w:rPr>
-          <w:rFonts w:ascii="Arial Nova" w:hAnsi="Arial Nova"/>
-          <w:lang w:val="es-MX"/>
-        </w:rPr>
-        <w:t>Crystal</w:t>
-      </w:r>
-      <w:proofErr w:type="spellEnd"/>
-      <w:r>
-        <w:rPr>
-          <w:rFonts w:ascii="Arial Nova" w:hAnsi="Arial Nova"/>
-          <w:lang w:val="es-MX"/>
-        </w:rPr>
-        <w:t xml:space="preserve">, Lean Software Development (LSD) y </w:t>
-      </w:r>
-      <w:proofErr w:type="spellStart"/>
-      <w:r>
-        <w:rPr>
-          <w:rFonts w:ascii="Arial Nova" w:hAnsi="Arial Nova"/>
-          <w:lang w:val="es-MX"/>
-        </w:rPr>
-        <w:t>Feature-Driven</w:t>
-      </w:r>
-      <w:proofErr w:type="spellEnd"/>
-      <w:r>
-        <w:rPr>
-          <w:rFonts w:ascii="Arial Nova" w:hAnsi="Arial Nova"/>
-          <w:lang w:val="es-MX"/>
-        </w:rPr>
-        <w:t xml:space="preserve"> Development (FDD). Las principales ventajas de las prácticas de IC son la reducción del riesgo y la ausencia de errores y fiabilidad del software, lo que elimina la barrera de la entrega frecuente. La aceleración del tiempo de comercialización, la mejora de la calidad del producto, la mayor satisfacción del cliente, la fiabilidad de la entrega, la mejora de la productividad y la eficiencia son ventajas clave que motivan a las empresas a invertir en CD. Dado que la mayoría de los desarrollos de software y móviles se despliegan en infraestructura como servicio (IaaS), el CICD también se ha convertido en parte esencial de la computación en nube.</w:t>
+        <w:t>La adaptación de prácticas ágiles permite flexibilidad, eficiencia y velocidad del ciclo de vida de desarrollo de software (SDLC), que atrae a las empresas de desarrollo de software. Según el manifiesto Agile, los doce principios han definido la integridad del proceso y las prácticas y la gestión de proyectos Agile, que se aplican en metodologías como Extreme Programming (XP), Scrum, Kanban, Crystal, Lean Software Development (LSD) y Feature-Driven Development (FDD). Las principales ventajas de las prácticas de IC son la reducción del riesgo y la ausencia de errores y fiabilidad del software, lo que elimina la barrera de la entrega frecuente. La aceleración del tiempo de comercialización, la mejora de la calidad del producto, la mayor satisfacción del cliente, la fiabilidad de la entrega, la mejora de la productividad y la eficiencia son ventajas clave que motivan a las empresas a invertir en CD. Dado que la mayoría de los desarrollos de software y móviles se despliegan en infraestructura como servicio (IaaS), el CICD también se ha convertido en parte esencial de la computación en nube.</w:t>
       </w:r>
     </w:p>
     <w:p>
@@ -757,62 +648,14 @@
           <w:rFonts w:ascii="Arial Nova" w:hAnsi="Arial Nova"/>
           <w:lang w:val="es-MX"/>
         </w:rPr>
-        <w:t xml:space="preserve">El </w:t>
-      </w:r>
-      <w:proofErr w:type="spellStart"/>
+        <w:t>El versionamiento mediante uso de git u otras tecnologías se ha vuelto una parte vital en implementaciones CICD</w:t>
+      </w:r>
       <w:r>
         <w:rPr>
           <w:rFonts w:ascii="Arial Nova" w:hAnsi="Arial Nova"/>
           <w:lang w:val="es-MX"/>
         </w:rPr>
-        <w:t>versionamiento</w:t>
-      </w:r>
-      <w:proofErr w:type="spellEnd"/>
-      <w:r>
-        <w:rPr>
-          <w:rFonts w:ascii="Arial Nova" w:hAnsi="Arial Nova"/>
-          <w:lang w:val="es-MX"/>
-        </w:rPr>
-        <w:t xml:space="preserve"> mediante uso de </w:t>
-      </w:r>
-      <w:proofErr w:type="spellStart"/>
-      <w:r>
-        <w:rPr>
-          <w:rFonts w:ascii="Arial Nova" w:hAnsi="Arial Nova"/>
-          <w:lang w:val="es-MX"/>
-        </w:rPr>
-        <w:t>git</w:t>
-      </w:r>
-      <w:proofErr w:type="spellEnd"/>
-      <w:r>
-        <w:rPr>
-          <w:rFonts w:ascii="Arial Nova" w:hAnsi="Arial Nova"/>
-          <w:lang w:val="es-MX"/>
-        </w:rPr>
-        <w:t xml:space="preserve"> u otras tecnologías se ha vuelto una parte vital en implementaciones CICD</w:t>
-      </w:r>
-      <w:r>
-        <w:rPr>
-          <w:rFonts w:ascii="Arial Nova" w:hAnsi="Arial Nova"/>
-          <w:lang w:val="es-MX"/>
-        </w:rPr>
-        <w:t xml:space="preserve">, explicado por </w:t>
-      </w:r>
-      <w:proofErr w:type="spellStart"/>
-      <w:r>
-        <w:rPr>
-          <w:rFonts w:ascii="Arial Nova" w:hAnsi="Arial Nova"/>
-          <w:lang w:val="es-MX"/>
-        </w:rPr>
-        <w:t>Charanjot</w:t>
-      </w:r>
-      <w:proofErr w:type="spellEnd"/>
-      <w:r>
-        <w:rPr>
-          <w:rFonts w:ascii="Arial Nova" w:hAnsi="Arial Nova"/>
-          <w:lang w:val="es-MX"/>
-        </w:rPr>
-        <w:t xml:space="preserve">, et al. </w:t>
+        <w:t xml:space="preserve">, explicado por Charanjot, et al. </w:t>
       </w:r>
       <w:sdt>
         <w:sdtPr>
@@ -873,77 +716,13 @@
           <w:rFonts w:ascii="Arial Nova" w:hAnsi="Arial Nova"/>
           <w:lang w:val="es-MX"/>
         </w:rPr>
-        <w:t xml:space="preserve">Uno de los factores clave para implementar la arquitectura de microservicios es la virtualización. La virtualización puede implementarse utilizando máquinas virtuales y la </w:t>
-      </w:r>
-      <w:proofErr w:type="spellStart"/>
+        <w:t>Uno de los factores clave para implementar la arquitectura de microservicios es la virtualización. La virtualización puede implementarse utilizando máquinas virtuales y la contenedorización. CI es un segmento de prácticas involucradas en los principios de programación de software. CI establece que todo el código de una aplicación debe mantenerse en un repositorio común para que cada vez que el desarrollador verifique el código en el repositorio, se active una secuencia de comandos que recoge el código más reciente del repositorio, lo integra con el código existente y ejecuta los casos de prueba diseñados de acuerdo con la aplicación. Existen múltiples herramientas de integración continua disponibles en el mercado, como Jenkins, Bamboo, Gitlab, Subversion, etc. Para que CI funcione tiene que estar integrado con un sistema de gestión de código fuente. Git es una herramienta común ampliamente utilizada por los desarrolladores para mantener las versiones del código. Cada desarrollador trabaja en su propia rama, que se extrae de una rama maestra. Cada vez que un desarrollador implementa una funcionalidad o corrige un error, presenta una solicitud de fusión de la rama actual a la rama maestra. Se activa un script para ejecutar los casos de prueba que ejecuta todas las pruebas unitarias escritas y, si el código supera todos los casos de prueba, la fusión se completa; de lo contrario, la fusión se rechaza. Cada desarrollador tiene un papel muy responsable a la hora de fusionar su código en la rama principal. Esto añade un sentido de responsabilidad al desarrollador, que debe asegurarse de que sus cambios no afecten a la compilación y no obstaculicen el trabajo de los demás desarrolladores. Para evitar los conflictos de fusión, se prefieren las ramas de vida corta con características pequeñas a las ramas de vida larga con características mayores.</w:t>
+      </w:r>
       <w:r>
         <w:rPr>
           <w:rFonts w:ascii="Arial Nova" w:hAnsi="Arial Nova"/>
           <w:lang w:val="es-MX"/>
         </w:rPr>
-        <w:t>contenedorización</w:t>
-      </w:r>
-      <w:proofErr w:type="spellEnd"/>
-      <w:r>
-        <w:rPr>
-          <w:rFonts w:ascii="Arial Nova" w:hAnsi="Arial Nova"/>
-          <w:lang w:val="es-MX"/>
-        </w:rPr>
-        <w:t xml:space="preserve">. CI es un segmento de prácticas involucradas en los principios de programación de software. CI establece que todo el código de una aplicación debe mantenerse en un repositorio común para que cada vez que el desarrollador verifique el código en el repositorio, se active una secuencia de comandos que recoge el código más reciente del repositorio, lo integra con el código existente y ejecuta los casos de prueba diseñados de acuerdo con la aplicación. Existen múltiples herramientas de integración continua disponibles en el mercado, como Jenkins, </w:t>
-      </w:r>
-      <w:proofErr w:type="spellStart"/>
-      <w:r>
-        <w:rPr>
-          <w:rFonts w:ascii="Arial Nova" w:hAnsi="Arial Nova"/>
-          <w:lang w:val="es-MX"/>
-        </w:rPr>
-        <w:t>Bamboo</w:t>
-      </w:r>
-      <w:proofErr w:type="spellEnd"/>
-      <w:r>
-        <w:rPr>
-          <w:rFonts w:ascii="Arial Nova" w:hAnsi="Arial Nova"/>
-          <w:lang w:val="es-MX"/>
-        </w:rPr>
-        <w:t xml:space="preserve">, </w:t>
-      </w:r>
-      <w:proofErr w:type="spellStart"/>
-      <w:r>
-        <w:rPr>
-          <w:rFonts w:ascii="Arial Nova" w:hAnsi="Arial Nova"/>
-          <w:lang w:val="es-MX"/>
-        </w:rPr>
-        <w:t>Gitlab</w:t>
-      </w:r>
-      <w:proofErr w:type="spellEnd"/>
-      <w:r>
-        <w:rPr>
-          <w:rFonts w:ascii="Arial Nova" w:hAnsi="Arial Nova"/>
-          <w:lang w:val="es-MX"/>
-        </w:rPr>
-        <w:t xml:space="preserve">, </w:t>
-      </w:r>
-      <w:proofErr w:type="spellStart"/>
-      <w:r>
-        <w:rPr>
-          <w:rFonts w:ascii="Arial Nova" w:hAnsi="Arial Nova"/>
-          <w:lang w:val="es-MX"/>
-        </w:rPr>
-        <w:t>Subversion</w:t>
-      </w:r>
-      <w:proofErr w:type="spellEnd"/>
-      <w:r>
-        <w:rPr>
-          <w:rFonts w:ascii="Arial Nova" w:hAnsi="Arial Nova"/>
-          <w:lang w:val="es-MX"/>
-        </w:rPr>
-        <w:t>, etc. Para que CI funcione tiene que estar integrado con un sistema de gestión de código fuente. Git es una herramienta común ampliamente utilizada por los desarrolladores para mantener las versiones del código. Cada desarrollador trabaja en su propia rama, que se extrae de una rama maestra. Cada vez que un desarrollador implementa una funcionalidad o corrige un error, presenta una solicitud de fusión de la rama actual a la rama maestra. Se activa un script para ejecutar los casos de prueba que ejecuta todas las pruebas unitarias escritas y, si el código supera todos los casos de prueba, la fusión se completa; de lo contrario, la fusión se rechaza. Cada desarrollador tiene un papel muy responsable a la hora de fusionar su código en la rama principal. Esto añade un sentido de responsabilidad al desarrollador, que debe asegurarse de que sus cambios no afecten a la compilación y no obstaculicen el trabajo de los demás desarrolladores. Para evitar los conflictos de fusión, se prefieren las ramas de vida corta con características pequeñas a las ramas de vida larga con características mayores.</w:t>
-      </w:r>
-      <w:r>
-        <w:rPr>
-          <w:rFonts w:ascii="Arial Nova" w:hAnsi="Arial Nova"/>
-          <w:lang w:val="es-MX"/>
-        </w:rPr>
         <w:br w:type="page"/>
       </w:r>
     </w:p>
@@ -989,21 +768,7 @@
         <w:rPr>
           <w:rFonts w:ascii="Arial Nova" w:hAnsi="Arial Nova"/>
         </w:rPr>
-        <w:t xml:space="preserve">Should have reference: </w:t>
-      </w:r>
-      <w:proofErr w:type="gramStart"/>
-      <w:r>
-        <w:rPr>
-          <w:rFonts w:ascii="Arial Nova" w:hAnsi="Arial Nova"/>
-        </w:rPr>
-        <w:t>Fig. #.</w:t>
-      </w:r>
-      <w:proofErr w:type="gramEnd"/>
-      <w:r>
-        <w:rPr>
-          <w:rFonts w:ascii="Arial Nova" w:hAnsi="Arial Nova"/>
-        </w:rPr>
-        <w:t xml:space="preserve"> Architectural diagram </w:t>
+        <w:t xml:space="preserve">Should have reference: Fig. #. Architectural diagram </w:t>
       </w:r>
     </w:p>
     <w:p>
@@ -1110,39 +875,7 @@
         <w:ind w:right="1508" w:hanging="360"/>
       </w:pPr>
       <w:r>
-        <w:t xml:space="preserve">Configure </w:t>
-      </w:r>
-      <w:proofErr w:type="gramStart"/>
-      <w:r>
-        <w:t>git</w:t>
-      </w:r>
-      <w:proofErr w:type="gramEnd"/>
-      <w:r>
-        <w:t xml:space="preserve"> with your </w:t>
-      </w:r>
-      <w:proofErr w:type="spellStart"/>
-      <w:r>
-        <w:t>iteso</w:t>
-      </w:r>
-      <w:proofErr w:type="spellEnd"/>
-      <w:r>
-        <w:t xml:space="preserve"> account, substitute for </w:t>
-      </w:r>
-      <w:proofErr w:type="gramStart"/>
-      <w:r>
-        <w:t>you</w:t>
-      </w:r>
-      <w:proofErr w:type="gramEnd"/>
-      <w:r>
-        <w:t xml:space="preserve"> name and </w:t>
-      </w:r>
-      <w:proofErr w:type="spellStart"/>
-      <w:r>
-        <w:t>iteso</w:t>
-      </w:r>
-      <w:proofErr w:type="spellEnd"/>
-      <w:r>
-        <w:t xml:space="preserve"> email </w:t>
+        <w:t xml:space="preserve">Configure git with your iteso account, substitute for you name and iteso email </w:t>
       </w:r>
     </w:p>
     <w:p>
@@ -1168,17 +901,7 @@
         <w:ind w:left="1442" w:right="1508" w:hanging="361"/>
       </w:pPr>
       <w:r>
-        <w:t xml:space="preserve">git config --global </w:t>
-      </w:r>
-      <w:proofErr w:type="spellStart"/>
-      <w:proofErr w:type="gramStart"/>
-      <w:r>
-        <w:t>user.email</w:t>
-      </w:r>
-      <w:proofErr w:type="spellEnd"/>
-      <w:proofErr w:type="gramEnd"/>
-      <w:r>
-        <w:t xml:space="preserve"> </w:t>
+        <w:t xml:space="preserve">git config --global user.email </w:t>
       </w:r>
       <w:r>
         <w:rPr>
@@ -1240,15 +963,7 @@
         <w:ind w:right="1508" w:hanging="305"/>
       </w:pPr>
       <w:r>
-        <w:t xml:space="preserve">git </w:t>
-      </w:r>
-      <w:proofErr w:type="spellStart"/>
-      <w:r>
-        <w:t>init</w:t>
-      </w:r>
-      <w:proofErr w:type="spellEnd"/>
-      <w:r>
-        <w:t xml:space="preserve"> </w:t>
+        <w:t xml:space="preserve">git init </w:t>
       </w:r>
     </w:p>
     <w:p>
@@ -1287,15 +1002,7 @@
         <w:ind w:left="1442" w:right="1508" w:hanging="361"/>
       </w:pPr>
       <w:r>
-        <w:t xml:space="preserve">Add the file to the git tracker, from the console in the folder: git </w:t>
-      </w:r>
-      <w:proofErr w:type="gramStart"/>
-      <w:r>
-        <w:t>add .</w:t>
-      </w:r>
-      <w:proofErr w:type="gramEnd"/>
-      <w:r>
-        <w:t xml:space="preserve"> </w:t>
+        <w:t xml:space="preserve">Add the file to the git tracker, from the console in the folder: git add . </w:t>
       </w:r>
     </w:p>
     <w:p>
@@ -1360,15 +1067,7 @@
         <w:ind w:right="1686" w:hanging="360"/>
       </w:pPr>
       <w:r>
-        <w:t xml:space="preserve">git </w:t>
-      </w:r>
-      <w:proofErr w:type="gramStart"/>
-      <w:r>
-        <w:t>add .</w:t>
-      </w:r>
-      <w:proofErr w:type="gramEnd"/>
-      <w:r>
-        <w:t xml:space="preserve"> </w:t>
+        <w:t xml:space="preserve">git add . </w:t>
       </w:r>
     </w:p>
     <w:p>
@@ -1454,15 +1153,7 @@
         <w:ind w:left="1442" w:right="1508" w:hanging="361"/>
       </w:pPr>
       <w:r>
-        <w:t xml:space="preserve">Check </w:t>
-      </w:r>
-      <w:proofErr w:type="gramStart"/>
-      <w:r>
-        <w:t>version history</w:t>
-      </w:r>
-      <w:proofErr w:type="gramEnd"/>
-      <w:r>
-        <w:t>: git log</w:t>
+        <w:t>Check version history: git log</w:t>
       </w:r>
     </w:p>
     <w:p>
@@ -1552,15 +1243,7 @@
         <w:ind w:right="1508" w:firstLine="361"/>
       </w:pPr>
       <w:r>
-        <w:t xml:space="preserve">Create an account with your </w:t>
-      </w:r>
-      <w:proofErr w:type="spellStart"/>
-      <w:r>
-        <w:t>iteso</w:t>
-      </w:r>
-      <w:proofErr w:type="spellEnd"/>
-      <w:r>
-        <w:t xml:space="preserve"> email on GitHub </w:t>
+        <w:t xml:space="preserve">Create an account with your iteso email on GitHub </w:t>
       </w:r>
     </w:p>
     <w:p>
@@ -1769,15 +1452,7 @@
         <w:ind w:right="1508" w:hanging="360"/>
       </w:pPr>
       <w:r>
-        <w:t xml:space="preserve">Make add and commit at the end of each section of the report -Framework, Diagram, </w:t>
-      </w:r>
-      <w:proofErr w:type="spellStart"/>
-      <w:r>
-        <w:t>etc</w:t>
-      </w:r>
-      <w:proofErr w:type="spellEnd"/>
-      <w:r>
-        <w:t xml:space="preserve">- with a corresponding comment </w:t>
+        <w:t xml:space="preserve">Make add and commit at the end of each section of the report -Framework, Diagram, etc- with a corresponding comment </w:t>
       </w:r>
     </w:p>
     <w:p>
@@ -1875,23 +1550,7 @@
         <w:ind w:right="1508" w:hanging="360"/>
       </w:pPr>
       <w:r>
-        <w:t xml:space="preserve">In Elastic Beanstalk’s dashboard </w:t>
-      </w:r>
-      <w:proofErr w:type="gramStart"/>
-      <w:r>
-        <w:t>create</w:t>
-      </w:r>
-      <w:proofErr w:type="gramEnd"/>
-      <w:r>
-        <w:t xml:space="preserve"> a new application, for example: AN-</w:t>
-      </w:r>
-      <w:proofErr w:type="spellStart"/>
-      <w:r>
-        <w:t>cicdlab</w:t>
-      </w:r>
-      <w:proofErr w:type="spellEnd"/>
-      <w:r>
-        <w:t xml:space="preserve"> </w:t>
+        <w:t xml:space="preserve">In Elastic Beanstalk’s dashboard create a new application, for example: AN-cicdlab </w:t>
       </w:r>
     </w:p>
     <w:p>
@@ -1918,15 +1577,7 @@
         <w:ind w:left="1442" w:right="1508" w:hanging="361"/>
       </w:pPr>
       <w:r>
-        <w:t xml:space="preserve">Web server </w:t>
-      </w:r>
-      <w:proofErr w:type="spellStart"/>
-      <w:r>
-        <w:t>enviroment</w:t>
-      </w:r>
-      <w:proofErr w:type="spellEnd"/>
-      <w:r>
-        <w:t xml:space="preserve"> </w:t>
+        <w:t xml:space="preserve">Web server enviroment </w:t>
       </w:r>
     </w:p>
     <w:p>
@@ -1938,13 +1589,8 @@
         <w:spacing w:after="11" w:line="249" w:lineRule="auto"/>
         <w:ind w:left="1442" w:right="1508" w:hanging="361"/>
       </w:pPr>
-      <w:proofErr w:type="spellStart"/>
-      <w:r>
-        <w:t>Plataform</w:t>
-      </w:r>
-      <w:proofErr w:type="spellEnd"/>
-      <w:r>
-        <w:t xml:space="preserve"> Node.js </w:t>
+      <w:r>
+        <w:t xml:space="preserve">Plataform Node.js </w:t>
       </w:r>
     </w:p>
     <w:p>
@@ -1957,15 +1603,7 @@
         <w:ind w:left="1442" w:right="1508" w:hanging="361"/>
       </w:pPr>
       <w:r>
-        <w:t xml:space="preserve">Upload your code: the zip that was downloaded from the demo </w:t>
-      </w:r>
-      <w:proofErr w:type="gramStart"/>
-      <w:r>
-        <w:t>application it</w:t>
-      </w:r>
-      <w:proofErr w:type="gramEnd"/>
-      <w:r>
-        <w:t xml:space="preserve"> simulates that it is your code </w:t>
+        <w:t xml:space="preserve">Upload your code: the zip that was downloaded from the demo application it simulates that it is your code </w:t>
       </w:r>
     </w:p>
     <w:p>
@@ -2073,15 +1711,7 @@
         <w:ind w:right="1508" w:hanging="360"/>
       </w:pPr>
       <w:r>
-        <w:t>Create a GitHub repository for practice, for example: AN-</w:t>
-      </w:r>
-      <w:proofErr w:type="spellStart"/>
-      <w:r>
-        <w:t>cicd</w:t>
-      </w:r>
-      <w:proofErr w:type="spellEnd"/>
-      <w:r>
-        <w:t xml:space="preserve">-lab </w:t>
+        <w:t xml:space="preserve">Create a GitHub repository for practice, for example: AN-cicd-lab </w:t>
       </w:r>
     </w:p>
     <w:p>
@@ -2160,23 +1790,7 @@
           <w:rFonts w:ascii="Times New Roman" w:eastAsia="Times New Roman" w:hAnsi="Times New Roman" w:cs="Times New Roman"/>
           <w:b/>
         </w:rPr>
-        <w:t xml:space="preserve">Configure </w:t>
-      </w:r>
-      <w:proofErr w:type="spellStart"/>
-      <w:r>
-        <w:rPr>
-          <w:rFonts w:ascii="Times New Roman" w:eastAsia="Times New Roman" w:hAnsi="Times New Roman" w:cs="Times New Roman"/>
-          <w:b/>
-        </w:rPr>
-        <w:t>CodePipeline</w:t>
-      </w:r>
-      <w:proofErr w:type="spellEnd"/>
-      <w:r>
-        <w:rPr>
-          <w:rFonts w:ascii="Times New Roman" w:eastAsia="Times New Roman" w:hAnsi="Times New Roman" w:cs="Times New Roman"/>
-          <w:b/>
-        </w:rPr>
-        <w:t xml:space="preserve"> </w:t>
+        <w:t xml:space="preserve">Configure CodePipeline </w:t>
       </w:r>
     </w:p>
     <w:p>
@@ -2190,39 +1804,7 @@
       </w:pPr>
       <w:r>
         <w:lastRenderedPageBreak/>
-        <w:t xml:space="preserve">In </w:t>
-      </w:r>
-      <w:proofErr w:type="spellStart"/>
-      <w:r>
-        <w:t>CodePipeline’s</w:t>
-      </w:r>
-      <w:proofErr w:type="spellEnd"/>
-      <w:r>
-        <w:t xml:space="preserve"> dashboard </w:t>
-      </w:r>
-      <w:proofErr w:type="gramStart"/>
-      <w:r>
-        <w:t>create</w:t>
-      </w:r>
-      <w:proofErr w:type="gramEnd"/>
-      <w:r>
-        <w:t xml:space="preserve"> </w:t>
-      </w:r>
-      <w:proofErr w:type="gramStart"/>
-      <w:r>
-        <w:t>pipeline</w:t>
-      </w:r>
-      <w:proofErr w:type="gramEnd"/>
-      <w:r>
-        <w:t>, for example: AN-</w:t>
-      </w:r>
-      <w:proofErr w:type="spellStart"/>
-      <w:r>
-        <w:t>cicd</w:t>
-      </w:r>
-      <w:proofErr w:type="spellEnd"/>
-      <w:r>
-        <w:t xml:space="preserve">-lab </w:t>
+        <w:t xml:space="preserve">In CodePipeline’s dashboard create pipeline, for example: AN-cicd-lab </w:t>
       </w:r>
     </w:p>
     <w:p>
@@ -2247,13 +1829,8 @@
         <w:spacing w:after="11" w:line="249" w:lineRule="auto"/>
         <w:ind w:right="1508" w:hanging="360"/>
       </w:pPr>
-      <w:proofErr w:type="spellStart"/>
-      <w:r>
-        <w:t>SourceProvider</w:t>
-      </w:r>
-      <w:proofErr w:type="spellEnd"/>
-      <w:r>
-        <w:t xml:space="preserve">: GitHub </w:t>
+      <w:r>
+        <w:t xml:space="preserve">SourceProvider: GitHub </w:t>
       </w:r>
     </w:p>
     <w:p>
@@ -2318,15 +1895,7 @@
         <w:ind w:right="1508" w:hanging="360"/>
       </w:pPr>
       <w:r>
-        <w:t xml:space="preserve">Skip Build </w:t>
-      </w:r>
-      <w:proofErr w:type="gramStart"/>
-      <w:r>
-        <w:t>stage</w:t>
-      </w:r>
-      <w:proofErr w:type="gramEnd"/>
-      <w:r>
-        <w:t xml:space="preserve"> </w:t>
+        <w:t xml:space="preserve">Skip Build stage </w:t>
       </w:r>
     </w:p>
     <w:p>
@@ -2377,13 +1946,8 @@
         <w:spacing w:after="11" w:line="249" w:lineRule="auto"/>
         <w:ind w:left="1442" w:right="1508" w:hanging="361"/>
       </w:pPr>
-      <w:proofErr w:type="gramStart"/>
-      <w:r>
-        <w:t>Takes</w:t>
-      </w:r>
-      <w:proofErr w:type="gramEnd"/>
-      <w:r>
-        <w:t xml:space="preserve"> 5 to 10 minutes </w:t>
+      <w:r>
+        <w:t xml:space="preserve">Takes 5 to 10 minutes </w:t>
       </w:r>
     </w:p>
     <w:p>
@@ -2465,15 +2029,7 @@
         <w:ind w:right="1508" w:hanging="360"/>
       </w:pPr>
       <w:r>
-        <w:t xml:space="preserve">Don't close the </w:t>
-      </w:r>
-      <w:proofErr w:type="spellStart"/>
-      <w:r>
-        <w:t>PipeLine</w:t>
-      </w:r>
-      <w:proofErr w:type="spellEnd"/>
-      <w:r>
-        <w:t xml:space="preserve"> console page </w:t>
+        <w:t xml:space="preserve">Don't close the PipeLine console page </w:t>
       </w:r>
     </w:p>
     <w:p>
@@ -2592,15 +2148,7 @@
         <w:ind w:left="1442" w:right="1508" w:hanging="361"/>
       </w:pPr>
       <w:r>
-        <w:t xml:space="preserve">The change should be </w:t>
-      </w:r>
-      <w:proofErr w:type="gramStart"/>
-      <w:r>
-        <w:t>sent</w:t>
-      </w:r>
-      <w:proofErr w:type="gramEnd"/>
-      <w:r>
-        <w:t xml:space="preserve"> to our environment </w:t>
+        <w:t xml:space="preserve">The change should be sent to our environment </w:t>
       </w:r>
     </w:p>
     <w:p>
@@ -2657,15 +2205,7 @@
         <w:ind w:right="1508" w:hanging="360"/>
       </w:pPr>
       <w:r>
-        <w:t xml:space="preserve">Return to the </w:t>
-      </w:r>
-      <w:proofErr w:type="spellStart"/>
-      <w:r>
-        <w:t>CodePipeline</w:t>
-      </w:r>
-      <w:proofErr w:type="spellEnd"/>
-      <w:r>
-        <w:t xml:space="preserve"> console </w:t>
+        <w:t xml:space="preserve">Return to the CodePipeline console </w:t>
       </w:r>
     </w:p>
     <w:p>
@@ -2821,15 +2361,7 @@
         <w:ind w:right="1508"/>
       </w:pPr>
       <w:r>
-        <w:t xml:space="preserve">To avoid running out of credit, </w:t>
-      </w:r>
-      <w:proofErr w:type="gramStart"/>
-      <w:r>
-        <w:t>delete</w:t>
-      </w:r>
-      <w:proofErr w:type="gramEnd"/>
-      <w:r>
-        <w:t xml:space="preserve"> all environments </w:t>
+        <w:t xml:space="preserve">To avoid running out of credit, delete all environments </w:t>
       </w:r>
     </w:p>
     <w:p>
@@ -2842,15 +2374,7 @@
         <w:ind w:right="1508" w:hanging="360"/>
       </w:pPr>
       <w:r>
-        <w:t xml:space="preserve">In </w:t>
-      </w:r>
-      <w:proofErr w:type="spellStart"/>
-      <w:r>
-        <w:t>CodePipeline’s</w:t>
-      </w:r>
-      <w:proofErr w:type="spellEnd"/>
-      <w:r>
-        <w:t xml:space="preserve"> dashboard </w:t>
+        <w:t xml:space="preserve">In CodePipeline’s dashboard </w:t>
       </w:r>
     </w:p>
     <w:p>
@@ -2994,13 +2518,36 @@
         <w:ind w:left="-5"/>
         <w:rPr>
           <w:rFonts w:ascii="Arial Nova" w:hAnsi="Arial Nova"/>
+          <w:lang w:val="es-MX"/>
         </w:rPr>
       </w:pPr>
       <w:r>
         <w:rPr>
           <w:rFonts w:ascii="Arial Nova" w:hAnsi="Arial Nova"/>
-        </w:rPr>
-        <w:t xml:space="preserve">List all the problems encountered during the development of the practice and how they were resolved. </w:t>
+          <w:lang w:val="es-MX"/>
+        </w:rPr>
+        <w:t>El rol de IAM asociado a el code pipeline no contaba con permiso</w:t>
+      </w:r>
+      <w:r>
+        <w:rPr>
+          <w:rFonts w:ascii="Arial Nova" w:hAnsi="Arial Nova"/>
+          <w:lang w:val="es-MX"/>
+        </w:rPr>
+        <w:t>s suficientes para realizar cambios en múltiples servicios por lo que tuve que a prueba y error basado en el código de error ir agregando políticas  para cada uno de los</w:t>
+      </w:r>
+      <w:r>
+        <w:rPr>
+          <w:rFonts w:ascii="Arial Nova" w:hAnsi="Arial Nova"/>
+          <w:lang w:val="es-MX"/>
+        </w:rPr>
+        <w:t xml:space="preserve"> </w:t>
+      </w:r>
+      <w:r>
+        <w:rPr>
+          <w:rFonts w:ascii="Arial Nova" w:hAnsi="Arial Nova"/>
+          <w:lang w:val="es-MX"/>
+        </w:rPr>
+        <w:t>permisos no contados.</w:t>
       </w:r>
     </w:p>
     <w:p>
@@ -3009,11 +2556,13 @@
         <w:ind w:left="-5"/>
         <w:rPr>
           <w:rFonts w:ascii="Arial Nova" w:hAnsi="Arial Nova"/>
+          <w:lang w:val="es-MX"/>
         </w:rPr>
       </w:pPr>
       <w:r>
         <w:rPr>
           <w:rFonts w:ascii="Arial Nova" w:hAnsi="Arial Nova"/>
+          <w:lang w:val="es-MX"/>
         </w:rPr>
         <w:t xml:space="preserve">Experiments and Results </w:t>
       </w:r>
@@ -3030,21 +2579,7 @@
         <w:rPr>
           <w:rFonts w:ascii="Arial Nova" w:hAnsi="Arial Nova"/>
         </w:rPr>
-        <w:t xml:space="preserve">Do you find it convenient to use version control for documents that are not </w:t>
-      </w:r>
-      <w:proofErr w:type="gramStart"/>
-      <w:r>
-        <w:rPr>
-          <w:rFonts w:ascii="Arial Nova" w:hAnsi="Arial Nova"/>
-        </w:rPr>
-        <w:t>code</w:t>
-      </w:r>
-      <w:proofErr w:type="gramEnd"/>
-      <w:r>
-        <w:rPr>
-          <w:rFonts w:ascii="Arial Nova" w:hAnsi="Arial Nova"/>
-        </w:rPr>
-        <w:t>?</w:t>
+        <w:t>Do you find it convenient to use version control for documents that are not code?</w:t>
       </w:r>
     </w:p>
     <w:p>
@@ -3094,21 +2629,7 @@
         <w:rPr>
           <w:rFonts w:ascii="Arial Nova" w:hAnsi="Arial Nova"/>
         </w:rPr>
-        <w:t xml:space="preserve">Explain the cost of the implemented solution, justifying the chosen solution based on costs. </w:t>
-      </w:r>
-      <w:proofErr w:type="gramStart"/>
-      <w:r>
-        <w:rPr>
-          <w:rFonts w:ascii="Arial Nova" w:hAnsi="Arial Nova"/>
-        </w:rPr>
-        <w:t>Should</w:t>
-      </w:r>
-      <w:proofErr w:type="gramEnd"/>
-      <w:r>
-        <w:rPr>
-          <w:rFonts w:ascii="Arial Nova" w:hAnsi="Arial Nova"/>
-        </w:rPr>
-        <w:t xml:space="preserve"> detail monthly and annual costs. </w:t>
+        <w:t xml:space="preserve">Explain the cost of the implemented solution, justifying the chosen solution based on costs. Should detail monthly and annual costs. </w:t>
       </w:r>
     </w:p>
     <w:p>

</xml_diff>

<commit_message>
Completed Conclusions and added content table
</commit_message>
<xml_diff>
--- a/L09_Maris_Mora_Michel.docx
+++ b/L09_Maris_Mora_Michel.docx
@@ -439,6 +439,842 @@
         <w:br w:type="page"/>
       </w:r>
     </w:p>
+    <w:sdt>
+      <w:sdtPr>
+        <w:rPr>
+          <w:lang w:val="es-ES"/>
+        </w:rPr>
+        <w:id w:val="-2111585586"/>
+        <w:docPartObj>
+          <w:docPartGallery w:val="Table of Contents"/>
+          <w:docPartUnique/>
+        </w:docPartObj>
+      </w:sdtPr>
+      <w:sdtEndPr>
+        <w:rPr>
+          <w:rFonts w:ascii="Calibri" w:eastAsia="Calibri" w:hAnsi="Calibri" w:cs="Calibri"/>
+          <w:b/>
+          <w:bCs/>
+          <w:color w:val="000000"/>
+          <w:kern w:val="2"/>
+          <w:sz w:val="22"/>
+          <w:szCs w:val="24"/>
+          <w14:ligatures w14:val="standardContextual"/>
+        </w:rPr>
+      </w:sdtEndPr>
+      <w:sdtContent>
+        <w:p>
+          <w:pPr>
+            <w:pStyle w:val="TtuloTDC"/>
+          </w:pPr>
+          <w:r>
+            <w:rPr>
+              <w:lang w:val="es-ES"/>
+            </w:rPr>
+            <w:t>Contenido</w:t>
+          </w:r>
+        </w:p>
+        <w:p>
+          <w:pPr>
+            <w:pStyle w:val="TDC1"/>
+            <w:tabs>
+              <w:tab w:val="right" w:leader="dot" w:pos="8823"/>
+            </w:tabs>
+            <w:rPr>
+              <w:noProof/>
+            </w:rPr>
+          </w:pPr>
+          <w:r>
+            <w:fldChar w:fldCharType="begin"/>
+          </w:r>
+          <w:r>
+            <w:instrText xml:space="preserve"> TOC \o "1-3" \h \z \u </w:instrText>
+          </w:r>
+          <w:r>
+            <w:fldChar w:fldCharType="separate"/>
+          </w:r>
+          <w:hyperlink w:anchor="_Toc194871373" w:history="1">
+            <w:r>
+              <w:rPr>
+                <w:rStyle w:val="Hipervnculo"/>
+                <w:rFonts w:ascii="Arial Nova" w:hAnsi="Arial Nova"/>
+                <w:noProof/>
+                <w:lang w:val="es-MX"/>
+              </w:rPr>
+              <w:t>Introduction</w:t>
+            </w:r>
+            <w:r>
+              <w:rPr>
+                <w:noProof/>
+                <w:webHidden/>
+              </w:rPr>
+              <w:tab/>
+            </w:r>
+            <w:r>
+              <w:rPr>
+                <w:noProof/>
+                <w:webHidden/>
+              </w:rPr>
+              <w:fldChar w:fldCharType="begin"/>
+            </w:r>
+            <w:r>
+              <w:rPr>
+                <w:noProof/>
+                <w:webHidden/>
+              </w:rPr>
+              <w:instrText xml:space="preserve"> PAGEREF _Toc194871373 \h </w:instrText>
+            </w:r>
+            <w:r>
+              <w:rPr>
+                <w:noProof/>
+                <w:webHidden/>
+              </w:rPr>
+            </w:r>
+            <w:r>
+              <w:rPr>
+                <w:noProof/>
+                <w:webHidden/>
+              </w:rPr>
+              <w:fldChar w:fldCharType="separate"/>
+            </w:r>
+            <w:r>
+              <w:rPr>
+                <w:noProof/>
+                <w:webHidden/>
+              </w:rPr>
+              <w:t>3</w:t>
+            </w:r>
+            <w:r>
+              <w:rPr>
+                <w:noProof/>
+                <w:webHidden/>
+              </w:rPr>
+              <w:fldChar w:fldCharType="end"/>
+            </w:r>
+          </w:hyperlink>
+        </w:p>
+        <w:p>
+          <w:pPr>
+            <w:pStyle w:val="TDC1"/>
+            <w:tabs>
+              <w:tab w:val="right" w:leader="dot" w:pos="8823"/>
+            </w:tabs>
+            <w:rPr>
+              <w:noProof/>
+            </w:rPr>
+          </w:pPr>
+          <w:hyperlink w:anchor="_Toc194871374" w:history="1">
+            <w:r>
+              <w:rPr>
+                <w:rStyle w:val="Hipervnculo"/>
+                <w:rFonts w:ascii="Arial Nova" w:hAnsi="Arial Nova"/>
+                <w:noProof/>
+                <w:lang w:val="es-MX"/>
+              </w:rPr>
+              <w:t>Theoretical Framework</w:t>
+            </w:r>
+            <w:r>
+              <w:rPr>
+                <w:noProof/>
+                <w:webHidden/>
+              </w:rPr>
+              <w:tab/>
+            </w:r>
+            <w:r>
+              <w:rPr>
+                <w:noProof/>
+                <w:webHidden/>
+              </w:rPr>
+              <w:fldChar w:fldCharType="begin"/>
+            </w:r>
+            <w:r>
+              <w:rPr>
+                <w:noProof/>
+                <w:webHidden/>
+              </w:rPr>
+              <w:instrText xml:space="preserve"> PAGEREF _Toc194871374 \h </w:instrText>
+            </w:r>
+            <w:r>
+              <w:rPr>
+                <w:noProof/>
+                <w:webHidden/>
+              </w:rPr>
+            </w:r>
+            <w:r>
+              <w:rPr>
+                <w:noProof/>
+                <w:webHidden/>
+              </w:rPr>
+              <w:fldChar w:fldCharType="separate"/>
+            </w:r>
+            <w:r>
+              <w:rPr>
+                <w:noProof/>
+                <w:webHidden/>
+              </w:rPr>
+              <w:t>4</w:t>
+            </w:r>
+            <w:r>
+              <w:rPr>
+                <w:noProof/>
+                <w:webHidden/>
+              </w:rPr>
+              <w:fldChar w:fldCharType="end"/>
+            </w:r>
+          </w:hyperlink>
+        </w:p>
+        <w:p>
+          <w:pPr>
+            <w:pStyle w:val="TDC1"/>
+            <w:tabs>
+              <w:tab w:val="right" w:leader="dot" w:pos="8823"/>
+            </w:tabs>
+            <w:rPr>
+              <w:noProof/>
+            </w:rPr>
+          </w:pPr>
+          <w:hyperlink w:anchor="_Toc194871375" w:history="1">
+            <w:r>
+              <w:rPr>
+                <w:rStyle w:val="Hipervnculo"/>
+                <w:rFonts w:ascii="Arial Nova" w:hAnsi="Arial Nova"/>
+                <w:noProof/>
+              </w:rPr>
+              <w:t>Architectural diagram</w:t>
+            </w:r>
+            <w:r>
+              <w:rPr>
+                <w:noProof/>
+                <w:webHidden/>
+              </w:rPr>
+              <w:tab/>
+            </w:r>
+            <w:r>
+              <w:rPr>
+                <w:noProof/>
+                <w:webHidden/>
+              </w:rPr>
+              <w:fldChar w:fldCharType="begin"/>
+            </w:r>
+            <w:r>
+              <w:rPr>
+                <w:noProof/>
+                <w:webHidden/>
+              </w:rPr>
+              <w:instrText xml:space="preserve"> PAGEREF _Toc194871375 \h </w:instrText>
+            </w:r>
+            <w:r>
+              <w:rPr>
+                <w:noProof/>
+                <w:webHidden/>
+              </w:rPr>
+            </w:r>
+            <w:r>
+              <w:rPr>
+                <w:noProof/>
+                <w:webHidden/>
+              </w:rPr>
+              <w:fldChar w:fldCharType="separate"/>
+            </w:r>
+            <w:r>
+              <w:rPr>
+                <w:noProof/>
+                <w:webHidden/>
+              </w:rPr>
+              <w:t>5</w:t>
+            </w:r>
+            <w:r>
+              <w:rPr>
+                <w:noProof/>
+                <w:webHidden/>
+              </w:rPr>
+              <w:fldChar w:fldCharType="end"/>
+            </w:r>
+          </w:hyperlink>
+        </w:p>
+        <w:p>
+          <w:pPr>
+            <w:pStyle w:val="TDC1"/>
+            <w:tabs>
+              <w:tab w:val="right" w:leader="dot" w:pos="8823"/>
+            </w:tabs>
+            <w:rPr>
+              <w:noProof/>
+            </w:rPr>
+          </w:pPr>
+          <w:hyperlink w:anchor="_Toc194871376" w:history="1">
+            <w:r>
+              <w:rPr>
+                <w:rStyle w:val="Hipervnculo"/>
+                <w:rFonts w:ascii="Arial Nova" w:hAnsi="Arial Nova"/>
+                <w:noProof/>
+              </w:rPr>
+              <w:t>Practice Development</w:t>
+            </w:r>
+            <w:r>
+              <w:rPr>
+                <w:noProof/>
+                <w:webHidden/>
+              </w:rPr>
+              <w:tab/>
+            </w:r>
+            <w:r>
+              <w:rPr>
+                <w:noProof/>
+                <w:webHidden/>
+              </w:rPr>
+              <w:fldChar w:fldCharType="begin"/>
+            </w:r>
+            <w:r>
+              <w:rPr>
+                <w:noProof/>
+                <w:webHidden/>
+              </w:rPr>
+              <w:instrText xml:space="preserve"> PAGEREF _Toc194871376 \h </w:instrText>
+            </w:r>
+            <w:r>
+              <w:rPr>
+                <w:noProof/>
+                <w:webHidden/>
+              </w:rPr>
+            </w:r>
+            <w:r>
+              <w:rPr>
+                <w:noProof/>
+                <w:webHidden/>
+              </w:rPr>
+              <w:fldChar w:fldCharType="separate"/>
+            </w:r>
+            <w:r>
+              <w:rPr>
+                <w:noProof/>
+                <w:webHidden/>
+              </w:rPr>
+              <w:t>6</w:t>
+            </w:r>
+            <w:r>
+              <w:rPr>
+                <w:noProof/>
+                <w:webHidden/>
+              </w:rPr>
+              <w:fldChar w:fldCharType="end"/>
+            </w:r>
+          </w:hyperlink>
+        </w:p>
+        <w:p>
+          <w:pPr>
+            <w:pStyle w:val="TDC3"/>
+            <w:tabs>
+              <w:tab w:val="right" w:leader="dot" w:pos="8823"/>
+            </w:tabs>
+            <w:rPr>
+              <w:noProof/>
+            </w:rPr>
+          </w:pPr>
+          <w:hyperlink w:anchor="_Toc194871377" w:history="1">
+            <w:r>
+              <w:rPr>
+                <w:rStyle w:val="Hipervnculo"/>
+                <w:noProof/>
+              </w:rPr>
+              <w:t>Version control</w:t>
+            </w:r>
+            <w:r>
+              <w:rPr>
+                <w:noProof/>
+                <w:webHidden/>
+              </w:rPr>
+              <w:tab/>
+            </w:r>
+            <w:r>
+              <w:rPr>
+                <w:noProof/>
+                <w:webHidden/>
+              </w:rPr>
+              <w:fldChar w:fldCharType="begin"/>
+            </w:r>
+            <w:r>
+              <w:rPr>
+                <w:noProof/>
+                <w:webHidden/>
+              </w:rPr>
+              <w:instrText xml:space="preserve"> PAGEREF _Toc194871377 \h </w:instrText>
+            </w:r>
+            <w:r>
+              <w:rPr>
+                <w:noProof/>
+                <w:webHidden/>
+              </w:rPr>
+            </w:r>
+            <w:r>
+              <w:rPr>
+                <w:noProof/>
+                <w:webHidden/>
+              </w:rPr>
+              <w:fldChar w:fldCharType="separate"/>
+            </w:r>
+            <w:r>
+              <w:rPr>
+                <w:noProof/>
+                <w:webHidden/>
+              </w:rPr>
+              <w:t>6</w:t>
+            </w:r>
+            <w:r>
+              <w:rPr>
+                <w:noProof/>
+                <w:webHidden/>
+              </w:rPr>
+              <w:fldChar w:fldCharType="end"/>
+            </w:r>
+          </w:hyperlink>
+        </w:p>
+        <w:p>
+          <w:pPr>
+            <w:pStyle w:val="TDC3"/>
+            <w:tabs>
+              <w:tab w:val="right" w:leader="dot" w:pos="8823"/>
+            </w:tabs>
+            <w:rPr>
+              <w:noProof/>
+            </w:rPr>
+          </w:pPr>
+          <w:hyperlink w:anchor="_Toc194871378" w:history="1">
+            <w:r>
+              <w:rPr>
+                <w:rStyle w:val="Hipervnculo"/>
+                <w:noProof/>
+              </w:rPr>
+              <w:t>Continuous deployment environment</w:t>
+            </w:r>
+            <w:r>
+              <w:rPr>
+                <w:noProof/>
+                <w:webHidden/>
+              </w:rPr>
+              <w:tab/>
+            </w:r>
+            <w:r>
+              <w:rPr>
+                <w:noProof/>
+                <w:webHidden/>
+              </w:rPr>
+              <w:fldChar w:fldCharType="begin"/>
+            </w:r>
+            <w:r>
+              <w:rPr>
+                <w:noProof/>
+                <w:webHidden/>
+              </w:rPr>
+              <w:instrText xml:space="preserve"> PAGEREF _Toc194871378 \h </w:instrText>
+            </w:r>
+            <w:r>
+              <w:rPr>
+                <w:noProof/>
+                <w:webHidden/>
+              </w:rPr>
+            </w:r>
+            <w:r>
+              <w:rPr>
+                <w:noProof/>
+                <w:webHidden/>
+              </w:rPr>
+              <w:fldChar w:fldCharType="separate"/>
+            </w:r>
+            <w:r>
+              <w:rPr>
+                <w:noProof/>
+                <w:webHidden/>
+              </w:rPr>
+              <w:t>9</w:t>
+            </w:r>
+            <w:r>
+              <w:rPr>
+                <w:noProof/>
+                <w:webHidden/>
+              </w:rPr>
+              <w:fldChar w:fldCharType="end"/>
+            </w:r>
+          </w:hyperlink>
+        </w:p>
+        <w:p>
+          <w:pPr>
+            <w:pStyle w:val="TDC1"/>
+            <w:tabs>
+              <w:tab w:val="right" w:leader="dot" w:pos="8823"/>
+            </w:tabs>
+            <w:rPr>
+              <w:noProof/>
+            </w:rPr>
+          </w:pPr>
+          <w:hyperlink w:anchor="_Toc194871379" w:history="1">
+            <w:r>
+              <w:rPr>
+                <w:rStyle w:val="Hipervnculo"/>
+                <w:rFonts w:ascii="Arial Nova" w:hAnsi="Arial Nova"/>
+                <w:noProof/>
+              </w:rPr>
+              <w:t>Problems and Solutions</w:t>
+            </w:r>
+            <w:r>
+              <w:rPr>
+                <w:noProof/>
+                <w:webHidden/>
+              </w:rPr>
+              <w:tab/>
+            </w:r>
+            <w:r>
+              <w:rPr>
+                <w:noProof/>
+                <w:webHidden/>
+              </w:rPr>
+              <w:fldChar w:fldCharType="begin"/>
+            </w:r>
+            <w:r>
+              <w:rPr>
+                <w:noProof/>
+                <w:webHidden/>
+              </w:rPr>
+              <w:instrText xml:space="preserve"> PAGEREF _Toc194871379 \h </w:instrText>
+            </w:r>
+            <w:r>
+              <w:rPr>
+                <w:noProof/>
+                <w:webHidden/>
+              </w:rPr>
+            </w:r>
+            <w:r>
+              <w:rPr>
+                <w:noProof/>
+                <w:webHidden/>
+              </w:rPr>
+              <w:fldChar w:fldCharType="separate"/>
+            </w:r>
+            <w:r>
+              <w:rPr>
+                <w:noProof/>
+                <w:webHidden/>
+              </w:rPr>
+              <w:t>13</w:t>
+            </w:r>
+            <w:r>
+              <w:rPr>
+                <w:noProof/>
+                <w:webHidden/>
+              </w:rPr>
+              <w:fldChar w:fldCharType="end"/>
+            </w:r>
+          </w:hyperlink>
+        </w:p>
+        <w:p>
+          <w:pPr>
+            <w:pStyle w:val="TDC1"/>
+            <w:tabs>
+              <w:tab w:val="right" w:leader="dot" w:pos="8823"/>
+            </w:tabs>
+            <w:rPr>
+              <w:noProof/>
+            </w:rPr>
+          </w:pPr>
+          <w:hyperlink w:anchor="_Toc194871380" w:history="1">
+            <w:r>
+              <w:rPr>
+                <w:rStyle w:val="Hipervnculo"/>
+                <w:rFonts w:ascii="Arial Nova" w:hAnsi="Arial Nova"/>
+                <w:noProof/>
+                <w:lang w:val="es-MX"/>
+              </w:rPr>
+              <w:t>Experiments and Results</w:t>
+            </w:r>
+            <w:r>
+              <w:rPr>
+                <w:noProof/>
+                <w:webHidden/>
+              </w:rPr>
+              <w:tab/>
+            </w:r>
+            <w:r>
+              <w:rPr>
+                <w:noProof/>
+                <w:webHidden/>
+              </w:rPr>
+              <w:fldChar w:fldCharType="begin"/>
+            </w:r>
+            <w:r>
+              <w:rPr>
+                <w:noProof/>
+                <w:webHidden/>
+              </w:rPr>
+              <w:instrText xml:space="preserve"> PAGEREF _Toc194871380 \h </w:instrText>
+            </w:r>
+            <w:r>
+              <w:rPr>
+                <w:noProof/>
+                <w:webHidden/>
+              </w:rPr>
+            </w:r>
+            <w:r>
+              <w:rPr>
+                <w:noProof/>
+                <w:webHidden/>
+              </w:rPr>
+              <w:fldChar w:fldCharType="separate"/>
+            </w:r>
+            <w:r>
+              <w:rPr>
+                <w:noProof/>
+                <w:webHidden/>
+              </w:rPr>
+              <w:t>13</w:t>
+            </w:r>
+            <w:r>
+              <w:rPr>
+                <w:noProof/>
+                <w:webHidden/>
+              </w:rPr>
+              <w:fldChar w:fldCharType="end"/>
+            </w:r>
+          </w:hyperlink>
+        </w:p>
+        <w:p>
+          <w:pPr>
+            <w:pStyle w:val="TDC1"/>
+            <w:tabs>
+              <w:tab w:val="right" w:leader="dot" w:pos="8823"/>
+            </w:tabs>
+            <w:rPr>
+              <w:noProof/>
+            </w:rPr>
+          </w:pPr>
+          <w:hyperlink w:anchor="_Toc194871381" w:history="1">
+            <w:r>
+              <w:rPr>
+                <w:rStyle w:val="Hipervnculo"/>
+                <w:rFonts w:ascii="Arial Nova" w:hAnsi="Arial Nova"/>
+                <w:noProof/>
+              </w:rPr>
+              <w:t>Cost analysis</w:t>
+            </w:r>
+            <w:r>
+              <w:rPr>
+                <w:noProof/>
+                <w:webHidden/>
+              </w:rPr>
+              <w:tab/>
+            </w:r>
+            <w:r>
+              <w:rPr>
+                <w:noProof/>
+                <w:webHidden/>
+              </w:rPr>
+              <w:fldChar w:fldCharType="begin"/>
+            </w:r>
+            <w:r>
+              <w:rPr>
+                <w:noProof/>
+                <w:webHidden/>
+              </w:rPr>
+              <w:instrText xml:space="preserve"> PAGEREF _Toc194871381 \h </w:instrText>
+            </w:r>
+            <w:r>
+              <w:rPr>
+                <w:noProof/>
+                <w:webHidden/>
+              </w:rPr>
+            </w:r>
+            <w:r>
+              <w:rPr>
+                <w:noProof/>
+                <w:webHidden/>
+              </w:rPr>
+              <w:fldChar w:fldCharType="separate"/>
+            </w:r>
+            <w:r>
+              <w:rPr>
+                <w:noProof/>
+                <w:webHidden/>
+              </w:rPr>
+              <w:t>13</w:t>
+            </w:r>
+            <w:r>
+              <w:rPr>
+                <w:noProof/>
+                <w:webHidden/>
+              </w:rPr>
+              <w:fldChar w:fldCharType="end"/>
+            </w:r>
+          </w:hyperlink>
+        </w:p>
+        <w:p>
+          <w:pPr>
+            <w:pStyle w:val="TDC1"/>
+            <w:tabs>
+              <w:tab w:val="right" w:leader="dot" w:pos="8823"/>
+            </w:tabs>
+            <w:rPr>
+              <w:noProof/>
+            </w:rPr>
+          </w:pPr>
+          <w:hyperlink w:anchor="_Toc194871382" w:history="1">
+            <w:r>
+              <w:rPr>
+                <w:rStyle w:val="Hipervnculo"/>
+                <w:rFonts w:ascii="Arial Nova" w:hAnsi="Arial Nova"/>
+                <w:noProof/>
+                <w:lang w:val="es-MX"/>
+              </w:rPr>
+              <w:t>Conclusions</w:t>
+            </w:r>
+            <w:r>
+              <w:rPr>
+                <w:noProof/>
+                <w:webHidden/>
+              </w:rPr>
+              <w:tab/>
+            </w:r>
+            <w:r>
+              <w:rPr>
+                <w:noProof/>
+                <w:webHidden/>
+              </w:rPr>
+              <w:fldChar w:fldCharType="begin"/>
+            </w:r>
+            <w:r>
+              <w:rPr>
+                <w:noProof/>
+                <w:webHidden/>
+              </w:rPr>
+              <w:instrText xml:space="preserve"> PAGEREF _Toc194871382 \h </w:instrText>
+            </w:r>
+            <w:r>
+              <w:rPr>
+                <w:noProof/>
+                <w:webHidden/>
+              </w:rPr>
+            </w:r>
+            <w:r>
+              <w:rPr>
+                <w:noProof/>
+                <w:webHidden/>
+              </w:rPr>
+              <w:fldChar w:fldCharType="separate"/>
+            </w:r>
+            <w:r>
+              <w:rPr>
+                <w:noProof/>
+                <w:webHidden/>
+              </w:rPr>
+              <w:t>14</w:t>
+            </w:r>
+            <w:r>
+              <w:rPr>
+                <w:noProof/>
+                <w:webHidden/>
+              </w:rPr>
+              <w:fldChar w:fldCharType="end"/>
+            </w:r>
+          </w:hyperlink>
+        </w:p>
+        <w:p>
+          <w:pPr>
+            <w:pStyle w:val="TDC1"/>
+            <w:tabs>
+              <w:tab w:val="right" w:leader="dot" w:pos="8823"/>
+            </w:tabs>
+            <w:rPr>
+              <w:noProof/>
+            </w:rPr>
+          </w:pPr>
+          <w:hyperlink w:anchor="_Toc194871383" w:history="1">
+            <w:r>
+              <w:rPr>
+                <w:rStyle w:val="Hipervnculo"/>
+                <w:noProof/>
+                <w:lang w:val="es-ES"/>
+              </w:rPr>
+              <w:t>Bibliografía</w:t>
+            </w:r>
+            <w:r>
+              <w:rPr>
+                <w:noProof/>
+                <w:webHidden/>
+              </w:rPr>
+              <w:tab/>
+            </w:r>
+            <w:r>
+              <w:rPr>
+                <w:noProof/>
+                <w:webHidden/>
+              </w:rPr>
+              <w:fldChar w:fldCharType="begin"/>
+            </w:r>
+            <w:r>
+              <w:rPr>
+                <w:noProof/>
+                <w:webHidden/>
+              </w:rPr>
+              <w:instrText xml:space="preserve"> PAGEREF _Toc194871383 \h </w:instrText>
+            </w:r>
+            <w:r>
+              <w:rPr>
+                <w:noProof/>
+                <w:webHidden/>
+              </w:rPr>
+            </w:r>
+            <w:r>
+              <w:rPr>
+                <w:noProof/>
+                <w:webHidden/>
+              </w:rPr>
+              <w:fldChar w:fldCharType="separate"/>
+            </w:r>
+            <w:r>
+              <w:rPr>
+                <w:noProof/>
+                <w:webHidden/>
+              </w:rPr>
+              <w:t>14</w:t>
+            </w:r>
+            <w:r>
+              <w:rPr>
+                <w:noProof/>
+                <w:webHidden/>
+              </w:rPr>
+              <w:fldChar w:fldCharType="end"/>
+            </w:r>
+          </w:hyperlink>
+        </w:p>
+        <w:p>
+          <w:r>
+            <w:rPr>
+              <w:b/>
+              <w:bCs/>
+              <w:lang w:val="es-ES"/>
+            </w:rPr>
+            <w:fldChar w:fldCharType="end"/>
+          </w:r>
+        </w:p>
+      </w:sdtContent>
+    </w:sdt>
+    <w:p>
+      <w:pPr>
+        <w:spacing w:after="160" w:line="278" w:lineRule="auto"/>
+        <w:ind w:left="0" w:firstLine="0"/>
+        <w:rPr>
+          <w:rFonts w:ascii="Arial Nova" w:hAnsi="Arial Nova"/>
+          <w:i/>
+          <w:lang w:val="es-MX"/>
+        </w:rPr>
+      </w:pPr>
+      <w:r>
+        <w:rPr>
+          <w:rFonts w:ascii="Arial Nova" w:hAnsi="Arial Nova"/>
+          <w:i/>
+          <w:lang w:val="es-MX"/>
+        </w:rPr>
+        <w:br w:type="page"/>
+      </w:r>
+    </w:p>
     <w:p>
       <w:pPr>
         <w:spacing w:after="335" w:line="259" w:lineRule="auto"/>
@@ -509,6 +1345,7 @@
           <w:lang w:val="es-MX"/>
         </w:rPr>
       </w:pPr>
+      <w:bookmarkStart w:id="0" w:name="_Toc194871373"/>
       <w:proofErr w:type="spellStart"/>
       <w:r>
         <w:rPr>
@@ -517,6 +1354,7 @@
         </w:rPr>
         <w:t>Introduction</w:t>
       </w:r>
+      <w:bookmarkEnd w:id="0"/>
       <w:proofErr w:type="spellEnd"/>
       <w:r>
         <w:rPr>
@@ -602,6 +1440,7 @@
           <w:lang w:val="es-MX"/>
         </w:rPr>
       </w:pPr>
+      <w:bookmarkStart w:id="1" w:name="_Toc194871374"/>
       <w:proofErr w:type="spellStart"/>
       <w:r>
         <w:rPr>
@@ -617,7 +1456,15 @@
           <w:rFonts w:ascii="Arial Nova" w:hAnsi="Arial Nova"/>
           <w:lang w:val="es-MX"/>
         </w:rPr>
-        <w:t xml:space="preserve"> Framework </w:t>
+        <w:t xml:space="preserve"> Framework</w:t>
+      </w:r>
+      <w:bookmarkEnd w:id="1"/>
+      <w:r>
+        <w:rPr>
+          <w:rFonts w:ascii="Arial Nova" w:hAnsi="Arial Nova"/>
+          <w:lang w:val="es-MX"/>
+        </w:rPr>
+        <w:t xml:space="preserve"> </w:t>
       </w:r>
     </w:p>
     <w:p>
@@ -1019,12 +1866,20 @@
           <w:rFonts w:ascii="Arial Nova" w:hAnsi="Arial Nova"/>
         </w:rPr>
       </w:pPr>
+      <w:bookmarkStart w:id="2" w:name="_Toc194871375"/>
       <w:r>
         <w:rPr>
           <w:rFonts w:ascii="Arial Nova" w:hAnsi="Arial Nova"/>
         </w:rPr>
         <w:lastRenderedPageBreak/>
-        <w:t xml:space="preserve">Architectural diagram </w:t>
+        <w:t>Architectural diagram</w:t>
+      </w:r>
+      <w:bookmarkEnd w:id="2"/>
+      <w:r>
+        <w:rPr>
+          <w:rFonts w:ascii="Arial Nova" w:hAnsi="Arial Nova"/>
+        </w:rPr>
+        <w:t xml:space="preserve"> </w:t>
       </w:r>
     </w:p>
     <w:p>
@@ -1113,12 +1968,20 @@
           <w:rFonts w:ascii="Arial Nova" w:hAnsi="Arial Nova"/>
         </w:rPr>
       </w:pPr>
+      <w:bookmarkStart w:id="3" w:name="_Toc194871376"/>
       <w:r>
         <w:rPr>
           <w:rFonts w:ascii="Arial Nova" w:hAnsi="Arial Nova"/>
         </w:rPr>
         <w:lastRenderedPageBreak/>
-        <w:t xml:space="preserve">Practice Development </w:t>
+        <w:t>Practice Development</w:t>
+      </w:r>
+      <w:bookmarkEnd w:id="3"/>
+      <w:r>
+        <w:rPr>
+          <w:rFonts w:ascii="Arial Nova" w:hAnsi="Arial Nova"/>
+        </w:rPr>
+        <w:t xml:space="preserve"> </w:t>
       </w:r>
     </w:p>
     <w:p>
@@ -1126,11 +1989,16 @@
         <w:pStyle w:val="Ttulo3"/>
         <w:ind w:left="-5"/>
       </w:pPr>
-      <w:bookmarkStart w:id="0" w:name="_Toc56858"/>
-      <w:r>
-        <w:t xml:space="preserve">Version control </w:t>
-      </w:r>
-      <w:bookmarkEnd w:id="0"/>
+      <w:bookmarkStart w:id="4" w:name="_Toc56858"/>
+      <w:bookmarkStart w:id="5" w:name="_Toc194871377"/>
+      <w:r>
+        <w:t>Version control</w:t>
+      </w:r>
+      <w:bookmarkEnd w:id="5"/>
+      <w:r>
+        <w:t xml:space="preserve"> </w:t>
+      </w:r>
+      <w:bookmarkEnd w:id="4"/>
     </w:p>
     <w:p>
       <w:pPr>
@@ -1712,7 +2580,10 @@
         <w:ind w:left="1442" w:right="1508" w:hanging="361"/>
       </w:pPr>
       <w:r>
-        <w:t xml:space="preserve">git remote add Hub &lt;URL&gt; </w:t>
+        <w:t xml:space="preserve">git remote add Hub </w:t>
+      </w:r>
+      <w:r>
+        <w:t>https://github.com/MichelMM/cloudl09</w:t>
       </w:r>
     </w:p>
     <w:p>
@@ -1895,14 +2766,34 @@
     </w:p>
     <w:p>
       <w:pPr>
+        <w:spacing w:after="160" w:line="278" w:lineRule="auto"/>
+        <w:ind w:left="0" w:firstLine="0"/>
+        <w:rPr>
+          <w:rFonts w:asciiTheme="majorHAnsi" w:eastAsiaTheme="majorEastAsia" w:hAnsiTheme="majorHAnsi" w:cstheme="majorBidi"/>
+          <w:color w:val="0A2F40" w:themeColor="accent1" w:themeShade="7F"/>
+          <w:sz w:val="24"/>
+        </w:rPr>
+      </w:pPr>
+      <w:bookmarkStart w:id="6" w:name="_Toc56859"/>
+      <w:r>
+        <w:br w:type="page"/>
+      </w:r>
+    </w:p>
+    <w:p>
+      <w:pPr>
         <w:pStyle w:val="Ttulo3"/>
         <w:ind w:left="-5"/>
       </w:pPr>
-      <w:bookmarkStart w:id="1" w:name="_Toc56859"/>
-      <w:r>
-        <w:t xml:space="preserve">Continuous deployment environment </w:t>
-      </w:r>
-      <w:bookmarkEnd w:id="1"/>
+      <w:bookmarkStart w:id="7" w:name="_Toc194871378"/>
+      <w:r>
+        <w:lastRenderedPageBreak/>
+        <w:t>Continuous deployment environment</w:t>
+      </w:r>
+      <w:bookmarkEnd w:id="7"/>
+      <w:r>
+        <w:t xml:space="preserve"> </w:t>
+      </w:r>
+      <w:bookmarkEnd w:id="6"/>
     </w:p>
     <w:p>
       <w:pPr>
@@ -2004,7 +2895,6 @@
         <w:ind w:right="1508" w:hanging="360"/>
       </w:pPr>
       <w:r>
-        <w:lastRenderedPageBreak/>
         <w:t xml:space="preserve">Create environment </w:t>
       </w:r>
     </w:p>
@@ -2213,8 +3103,9 @@
         <w:ind w:left="0" w:right="1508" w:firstLine="0"/>
       </w:pPr>
       <w:r>
+        <w:lastRenderedPageBreak/>
         <w:drawing>
-          <wp:inline distT="0" distB="0" distL="0" distR="0" wp14:anchorId="58A43DA3" wp14:editId="69E20246">
+          <wp:inline distT="0" distB="0" distL="0" distR="0" wp14:anchorId="58A43DA3" wp14:editId="09DB35A8">
             <wp:extent cx="5608955" cy="2673985"/>
             <wp:effectExtent l="0" t="0" r="0" b="0"/>
             <wp:docPr id="1691689943" name="Imagen 1" descr="Captura de pantalla de un celular&#10;&#10;El contenido generado por IA puede ser incorrecto."/>
@@ -2289,7 +3180,6 @@
         <w:ind w:right="1508" w:hanging="360"/>
       </w:pPr>
       <w:r>
-        <w:lastRenderedPageBreak/>
         <w:t xml:space="preserve">In </w:t>
       </w:r>
       <w:proofErr w:type="spellStart"/>
@@ -2612,6 +3502,7 @@
         <w:ind w:right="1508" w:hanging="360"/>
       </w:pPr>
       <w:r>
+        <w:lastRenderedPageBreak/>
         <w:t xml:space="preserve">Edit the index.html file on GitHub and change the background color to Blue –like in </w:t>
       </w:r>
     </w:p>
@@ -2709,7 +3600,6 @@
         <w:ind w:right="1508"/>
       </w:pPr>
       <w:r>
-        <w:lastRenderedPageBreak/>
         <w:drawing>
           <wp:inline distT="0" distB="0" distL="0" distR="0" wp14:anchorId="181D1DCB" wp14:editId="6FDAED2C">
             <wp:extent cx="3581900" cy="2753109"/>
@@ -2865,6 +3755,7 @@
         <w:ind w:right="1508"/>
       </w:pPr>
       <w:r>
+        <w:lastRenderedPageBreak/>
         <w:drawing>
           <wp:inline distT="0" distB="0" distL="0" distR="0" wp14:anchorId="6A31C544" wp14:editId="11A8315C">
             <wp:extent cx="5608955" cy="2104390"/>
@@ -2976,7 +3867,6 @@
         <w:ind w:left="1442" w:right="1508" w:hanging="361"/>
       </w:pPr>
       <w:r>
-        <w:lastRenderedPageBreak/>
         <w:t xml:space="preserve">Confirm that it was deleted </w:t>
       </w:r>
     </w:p>
@@ -3075,17 +3965,43 @@
     </w:p>
     <w:p>
       <w:pPr>
+        <w:spacing w:after="160" w:line="278" w:lineRule="auto"/>
+        <w:ind w:left="0" w:firstLine="0"/>
+        <w:rPr>
+          <w:rFonts w:ascii="Arial Nova" w:hAnsi="Arial Nova"/>
+          <w:color w:val="2E74B5"/>
+          <w:sz w:val="32"/>
+        </w:rPr>
+      </w:pPr>
+      <w:r>
+        <w:rPr>
+          <w:rFonts w:ascii="Arial Nova" w:hAnsi="Arial Nova"/>
+        </w:rPr>
+        <w:br w:type="page"/>
+      </w:r>
+    </w:p>
+    <w:p>
+      <w:pPr>
         <w:pStyle w:val="Ttulo1"/>
         <w:ind w:left="-5"/>
         <w:rPr>
           <w:rFonts w:ascii="Arial Nova" w:hAnsi="Arial Nova"/>
         </w:rPr>
       </w:pPr>
-      <w:r>
-        <w:rPr>
-          <w:rFonts w:ascii="Arial Nova" w:hAnsi="Arial Nova"/>
-        </w:rPr>
-        <w:t xml:space="preserve">Problems and Solutions </w:t>
+      <w:bookmarkStart w:id="8" w:name="_Toc194871379"/>
+      <w:r>
+        <w:rPr>
+          <w:rFonts w:ascii="Arial Nova" w:hAnsi="Arial Nova"/>
+        </w:rPr>
+        <w:lastRenderedPageBreak/>
+        <w:t>Problems and Solutions</w:t>
+      </w:r>
+      <w:bookmarkEnd w:id="8"/>
+      <w:r>
+        <w:rPr>
+          <w:rFonts w:ascii="Arial Nova" w:hAnsi="Arial Nova"/>
+        </w:rPr>
+        <w:t xml:space="preserve"> </w:t>
       </w:r>
     </w:p>
     <w:p>
@@ -3167,6 +4083,7 @@
           <w:lang w:val="es-MX"/>
         </w:rPr>
       </w:pPr>
+      <w:bookmarkStart w:id="9" w:name="_Toc194871380"/>
       <w:proofErr w:type="spellStart"/>
       <w:r>
         <w:rPr>
@@ -3191,6 +4108,7 @@
         </w:rPr>
         <w:t>Results</w:t>
       </w:r>
+      <w:bookmarkEnd w:id="9"/>
       <w:proofErr w:type="spellEnd"/>
       <w:r>
         <w:rPr>
@@ -3335,35 +4253,25 @@
     </w:p>
     <w:p>
       <w:pPr>
-        <w:spacing w:after="160" w:line="278" w:lineRule="auto"/>
-        <w:ind w:left="0" w:firstLine="0"/>
-        <w:rPr>
-          <w:rFonts w:ascii="Arial Nova" w:hAnsi="Arial Nova"/>
-          <w:color w:val="2E74B5"/>
-          <w:sz w:val="32"/>
-        </w:rPr>
-      </w:pPr>
-      <w:r>
-        <w:rPr>
-          <w:rFonts w:ascii="Arial Nova" w:hAnsi="Arial Nova"/>
-        </w:rPr>
-        <w:br w:type="page"/>
-      </w:r>
-    </w:p>
-    <w:p>
-      <w:pPr>
         <w:pStyle w:val="Ttulo1"/>
         <w:ind w:left="-5"/>
         <w:rPr>
           <w:rFonts w:ascii="Arial Nova" w:hAnsi="Arial Nova"/>
         </w:rPr>
       </w:pPr>
-      <w:r>
-        <w:rPr>
-          <w:rFonts w:ascii="Arial Nova" w:hAnsi="Arial Nova"/>
-        </w:rPr>
-        <w:lastRenderedPageBreak/>
-        <w:t xml:space="preserve">Cost analysis </w:t>
+      <w:bookmarkStart w:id="10" w:name="_Toc194871381"/>
+      <w:r>
+        <w:rPr>
+          <w:rFonts w:ascii="Arial Nova" w:hAnsi="Arial Nova"/>
+        </w:rPr>
+        <w:t>Cost analysis</w:t>
+      </w:r>
+      <w:bookmarkEnd w:id="10"/>
+      <w:r>
+        <w:rPr>
+          <w:rFonts w:ascii="Arial Nova" w:hAnsi="Arial Nova"/>
+        </w:rPr>
+        <w:t xml:space="preserve"> </w:t>
       </w:r>
     </w:p>
     <w:p>
@@ -3545,17 +4453,48 @@
     </w:p>
     <w:p>
       <w:pPr>
+        <w:spacing w:after="160" w:line="278" w:lineRule="auto"/>
+        <w:ind w:left="0" w:firstLine="0"/>
+        <w:rPr>
+          <w:rFonts w:ascii="Arial Nova" w:hAnsi="Arial Nova"/>
+          <w:color w:val="2E74B5"/>
+          <w:sz w:val="32"/>
+        </w:rPr>
+      </w:pPr>
+      <w:r>
+        <w:rPr>
+          <w:rFonts w:ascii="Arial Nova" w:hAnsi="Arial Nova"/>
+        </w:rPr>
+        <w:br w:type="page"/>
+      </w:r>
+    </w:p>
+    <w:p>
+      <w:pPr>
         <w:pStyle w:val="Ttulo1"/>
         <w:ind w:left="-5"/>
         <w:rPr>
           <w:rFonts w:ascii="Arial Nova" w:hAnsi="Arial Nova"/>
-        </w:rPr>
-      </w:pPr>
-      <w:r>
-        <w:rPr>
-          <w:rFonts w:ascii="Arial Nova" w:hAnsi="Arial Nova"/>
-        </w:rPr>
-        <w:t xml:space="preserve">Conclusions </w:t>
+          <w:lang w:val="es-MX"/>
+        </w:rPr>
+      </w:pPr>
+      <w:bookmarkStart w:id="11" w:name="_Toc194871382"/>
+      <w:proofErr w:type="spellStart"/>
+      <w:r>
+        <w:rPr>
+          <w:rFonts w:ascii="Arial Nova" w:hAnsi="Arial Nova"/>
+          <w:lang w:val="es-MX"/>
+        </w:rPr>
+        <w:lastRenderedPageBreak/>
+        <w:t>Conclusions</w:t>
+      </w:r>
+      <w:bookmarkEnd w:id="11"/>
+      <w:proofErr w:type="spellEnd"/>
+      <w:r>
+        <w:rPr>
+          <w:rFonts w:ascii="Arial Nova" w:hAnsi="Arial Nova"/>
+          <w:lang w:val="es-MX"/>
+        </w:rPr>
+        <w:t xml:space="preserve"> </w:t>
       </w:r>
     </w:p>
     <w:p>
@@ -3563,30 +4502,78 @@
         <w:ind w:left="-5"/>
         <w:rPr>
           <w:rFonts w:ascii="Arial Nova" w:hAnsi="Arial Nova"/>
-        </w:rPr>
-      </w:pPr>
-      <w:r>
-        <w:rPr>
-          <w:rFonts w:ascii="Arial Nova" w:hAnsi="Arial Nova"/>
-        </w:rPr>
-        <w:t xml:space="preserve">Conclusions should be a reflective work presenting the knowledge gained from the experiments, results, and the theoretical framework presented. Conclusions should be brief and should be consistent with the introduction (1 or 2 paragraphs).  </w:t>
-      </w:r>
-    </w:p>
-    <w:p>
-      <w:pPr>
-        <w:spacing w:after="336"/>
-        <w:ind w:left="-5"/>
-        <w:rPr>
-          <w:rFonts w:ascii="Arial Nova" w:hAnsi="Arial Nova"/>
-        </w:rPr>
-      </w:pPr>
-      <w:r>
-        <w:rPr>
-          <w:rFonts w:ascii="Arial Nova" w:hAnsi="Arial Nova"/>
-        </w:rPr>
-        <w:t xml:space="preserve">Invalid conclusions include: "I learned a lot!", "I really liked the practice", "everything worked correctly."  </w:t>
-      </w:r>
-    </w:p>
+          <w:lang w:val="es-MX"/>
+        </w:rPr>
+      </w:pPr>
+      <w:r>
+        <w:rPr>
+          <w:rFonts w:ascii="Arial Nova" w:hAnsi="Arial Nova"/>
+          <w:lang w:val="es-MX"/>
+        </w:rPr>
+        <w:t xml:space="preserve">El uso de </w:t>
+      </w:r>
+      <w:proofErr w:type="spellStart"/>
+      <w:r>
+        <w:rPr>
+          <w:rFonts w:ascii="Arial Nova" w:hAnsi="Arial Nova"/>
+          <w:lang w:val="es-MX"/>
+        </w:rPr>
+        <w:t>codepipeline</w:t>
+      </w:r>
+      <w:proofErr w:type="spellEnd"/>
+      <w:r>
+        <w:rPr>
+          <w:rFonts w:ascii="Arial Nova" w:hAnsi="Arial Nova"/>
+          <w:lang w:val="es-MX"/>
+        </w:rPr>
+        <w:t xml:space="preserve"> para implementar </w:t>
+      </w:r>
+      <w:r>
+        <w:rPr>
+          <w:rFonts w:ascii="Arial Nova" w:hAnsi="Arial Nova"/>
+          <w:lang w:val="es-MX"/>
+        </w:rPr>
+        <w:t>c</w:t>
+      </w:r>
+      <w:r>
+        <w:rPr>
+          <w:rFonts w:ascii="Arial Nova" w:hAnsi="Arial Nova"/>
+          <w:lang w:val="es-MX"/>
+        </w:rPr>
+        <w:t>ódigo de ma</w:t>
+      </w:r>
+      <w:r>
+        <w:rPr>
+          <w:rFonts w:ascii="Arial Nova" w:hAnsi="Arial Nova"/>
+          <w:lang w:val="es-MX"/>
+        </w:rPr>
+        <w:t xml:space="preserve">nera directa en </w:t>
+      </w:r>
+      <w:proofErr w:type="spellStart"/>
+      <w:r>
+        <w:rPr>
+          <w:rFonts w:ascii="Arial Nova" w:hAnsi="Arial Nova"/>
+          <w:lang w:val="es-MX"/>
+        </w:rPr>
+        <w:t>github</w:t>
+      </w:r>
+      <w:proofErr w:type="spellEnd"/>
+      <w:r>
+        <w:rPr>
+          <w:rFonts w:ascii="Arial Nova" w:hAnsi="Arial Nova"/>
+          <w:lang w:val="es-MX"/>
+        </w:rPr>
+        <w:t xml:space="preserve"> </w:t>
+      </w:r>
+      <w:r>
+        <w:rPr>
+          <w:rFonts w:ascii="Arial Nova" w:hAnsi="Arial Nova"/>
+          <w:lang w:val="es-MX"/>
+        </w:rPr>
+        <w:t>reduce el número de pasos necesarios para contar con un sitio web desplegado de forma descomunal, siendo así el paso más “difícil” realizar código correcto y una vez probado contar con su funcionalidad rápidamente.</w:t>
+      </w:r>
+    </w:p>
+    <w:bookmarkStart w:id="12" w:name="_Toc194871383" w:displacedByCustomXml="next"/>
     <w:sdt>
       <w:sdtPr>
         <w:rPr>
@@ -3609,6 +4596,9 @@
         <w:p>
           <w:pPr>
             <w:pStyle w:val="Ttulo1"/>
+            <w:rPr>
+              <w:lang w:val="es-MX"/>
+            </w:rPr>
           </w:pPr>
           <w:r>
             <w:rPr>
@@ -3616,6 +4606,7 @@
             </w:rPr>
             <w:t>Bibliografía</w:t>
           </w:r>
+          <w:bookmarkEnd w:id="12"/>
         </w:p>
         <w:sdt>
           <w:sdtPr>
@@ -8556,6 +9547,53 @@
     <w:unhideWhenUsed/>
     <w:rsid w:val="00A9222F"/>
   </w:style>
+  <w:style w:type="paragraph" w:styleId="TtuloTDC">
+    <w:name w:val="TOC Heading"/>
+    <w:basedOn w:val="Ttulo1"/>
+    <w:next w:val="Normal"/>
+    <w:uiPriority w:val="39"/>
+    <w:unhideWhenUsed/>
+    <w:qFormat/>
+    <w:rsid w:val="00611C1B"/>
+    <w:pPr>
+      <w:spacing w:before="240"/>
+      <w:ind w:left="0" w:firstLine="0"/>
+      <w:outlineLvl w:val="9"/>
+    </w:pPr>
+    <w:rPr>
+      <w:rFonts w:asciiTheme="majorHAnsi" w:eastAsiaTheme="majorEastAsia" w:hAnsiTheme="majorHAnsi" w:cstheme="majorBidi"/>
+      <w:color w:val="0F4761" w:themeColor="accent1" w:themeShade="BF"/>
+      <w:kern w:val="0"/>
+      <w:szCs w:val="32"/>
+      <w14:ligatures w14:val="none"/>
+    </w:rPr>
+  </w:style>
+  <w:style w:type="paragraph" w:styleId="TDC1">
+    <w:name w:val="toc 1"/>
+    <w:basedOn w:val="Normal"/>
+    <w:next w:val="Normal"/>
+    <w:autoRedefine/>
+    <w:uiPriority w:val="39"/>
+    <w:unhideWhenUsed/>
+    <w:rsid w:val="00611C1B"/>
+    <w:pPr>
+      <w:spacing w:after="100"/>
+      <w:ind w:left="0"/>
+    </w:pPr>
+  </w:style>
+  <w:style w:type="paragraph" w:styleId="TDC3">
+    <w:name w:val="toc 3"/>
+    <w:basedOn w:val="Normal"/>
+    <w:next w:val="Normal"/>
+    <w:autoRedefine/>
+    <w:uiPriority w:val="39"/>
+    <w:unhideWhenUsed/>
+    <w:rsid w:val="00611C1B"/>
+    <w:pPr>
+      <w:spacing w:after="100"/>
+      <w:ind w:left="440"/>
+    </w:pPr>
+  </w:style>
 </w:styles>
 </file>
 

</xml_diff>